<commit_message>
Quiz 2 Question 1 "What is Singleton Pattern?" Answered updated
</commit_message>
<xml_diff>
--- a/quizzes/cse262_sp_2022_quiz2.docx
+++ b/quizzes/cse262_sp_2022_quiz2.docx
@@ -96,19 +96,176 @@
     <w:p>
       <w:pPr>
         <w:pStyle w:val="LO-normal"/>
+        <w:spacing w:after="0"/>
       </w:pPr>
       <w:r>
         <w:tab/>
-        <w:t xml:space="preserve">The Singleton pattern revolves around the idea of creating a single object of a class, and that single object of the class that is using the Singleton pattern is the only </w:t>
-      </w:r>
-      <w:r>
-        <w:t>instance/object</w:t>
-      </w:r>
-      <w:r>
-        <w:t xml:space="preserve"> that will be made. This single object</w:t>
-      </w:r>
-      <w:r>
-        <w:t xml:space="preserve"> is created within the class and declared</w:t>
+        <w:t xml:space="preserve">The Singleton pattern revolves around the idea of creating a single object of a </w:t>
+      </w:r>
+      <w:r>
+        <w:t xml:space="preserve">single </w:t>
+      </w:r>
+      <w:r>
+        <w:t>class</w:t>
+      </w:r>
+      <w:r>
+        <w:t xml:space="preserve"> that we want to use our Singleton pattern </w:t>
+      </w:r>
+      <w:r>
+        <w:t>around and</w:t>
+      </w:r>
+      <w:r>
+        <w:t xml:space="preserve"> </w:t>
+      </w:r>
+      <w:r>
+        <w:t xml:space="preserve">ensures </w:t>
+      </w:r>
+      <w:r>
+        <w:t>that</w:t>
+      </w:r>
+      <w:r>
+        <w:t xml:space="preserve"> the </w:t>
+      </w:r>
+      <w:r>
+        <w:t xml:space="preserve">single </w:t>
+      </w:r>
+      <w:r>
+        <w:t>object is</w:t>
+      </w:r>
+      <w:r>
+        <w:t xml:space="preserve"> the only </w:t>
+      </w:r>
+      <w:r>
+        <w:t>instance</w:t>
+      </w:r>
+      <w:r>
+        <w:t xml:space="preserve"> </w:t>
+      </w:r>
+      <w:r>
+        <w:t xml:space="preserve">of the class </w:t>
+      </w:r>
+      <w:r>
+        <w:t xml:space="preserve">that will be made. </w:t>
+      </w:r>
+      <w:r>
+        <w:t xml:space="preserve">(I will refer to this single object as the Singleton object). </w:t>
+      </w:r>
+      <w:r>
+        <w:t xml:space="preserve">This </w:t>
+      </w:r>
+      <w:r>
+        <w:t xml:space="preserve">Singleton </w:t>
+      </w:r>
+      <w:r>
+        <w:t xml:space="preserve">object that is created </w:t>
+      </w:r>
+      <w:r>
+        <w:t>becomes a single</w:t>
+      </w:r>
+      <w:r>
+        <w:t xml:space="preserve"> source of information that </w:t>
+      </w:r>
+      <w:r>
+        <w:t xml:space="preserve">is </w:t>
+      </w:r>
+      <w:r>
+        <w:t xml:space="preserve">considered a share resource that many other components of a program </w:t>
+      </w:r>
+      <w:r>
+        <w:t xml:space="preserve">can </w:t>
+      </w:r>
+      <w:r>
+        <w:t xml:space="preserve">use without recreating that object. </w:t>
+      </w:r>
+      <w:r>
+        <w:t>All the methods, states, and fields</w:t>
+      </w:r>
+      <w:r>
+        <w:t xml:space="preserve"> are available to all </w:t>
+      </w:r>
+      <w:r>
+        <w:t xml:space="preserve">objects </w:t>
+      </w:r>
+      <w:r>
+        <w:t xml:space="preserve">that are </w:t>
+      </w:r>
+      <w:r>
+        <w:t>a reference to</w:t>
+      </w:r>
+      <w:r>
+        <w:t xml:space="preserve"> the </w:t>
+      </w:r>
+      <w:r>
+        <w:t>Singleton</w:t>
+      </w:r>
+      <w:r>
+        <w:t xml:space="preserve"> object.  Since there is only ever one instance of the object </w:t>
+      </w:r>
+      <w:proofErr w:type="gramStart"/>
+      <w:r>
+        <w:t>created,</w:t>
+      </w:r>
+      <w:proofErr w:type="gramEnd"/>
+      <w:r>
+        <w:t xml:space="preserve"> </w:t>
+      </w:r>
+      <w:r>
+        <w:t>all</w:t>
+      </w:r>
+      <w:r>
+        <w:t xml:space="preserve"> the information</w:t>
+      </w:r>
+      <w:r>
+        <w:t xml:space="preserve"> that is manipulated or added by the references to the Singleton object</w:t>
+      </w:r>
+      <w:r>
+        <w:t xml:space="preserve"> </w:t>
+      </w:r>
+      <w:r>
+        <w:t>is retained</w:t>
+      </w:r>
+      <w:r>
+        <w:t xml:space="preserve"> </w:t>
+      </w:r>
+      <w:r>
+        <w:t xml:space="preserve">in the single object. In </w:t>
+      </w:r>
+      <w:r>
+        <w:t xml:space="preserve">essence, the Singleton pattern uses a single object of a class to hold and use all the information of that class. </w:t>
+      </w:r>
+    </w:p>
+    <w:p>
+      <w:pPr>
+        <w:pStyle w:val="LO-normal"/>
+        <w:spacing w:after="0"/>
+      </w:pPr>
+      <w:r>
+        <w:tab/>
+      </w:r>
+      <w:r>
+        <w:tab/>
+      </w:r>
+    </w:p>
+    <w:p>
+      <w:pPr>
+        <w:pStyle w:val="LO-normal"/>
+      </w:pPr>
+    </w:p>
+    <w:p>
+      <w:pPr>
+        <w:pStyle w:val="LO-normal"/>
+      </w:pPr>
+      <w:r>
+        <w:t>To do this, the single</w:t>
+      </w:r>
+      <w:r>
+        <w:t xml:space="preserve"> object</w:t>
+      </w:r>
+      <w:r>
+        <w:t xml:space="preserve"> </w:t>
+      </w:r>
+      <w:r>
+        <w:t>is created within the class and declared</w:t>
       </w:r>
       <w:r>
         <w:t xml:space="preserve"> static</w:t>
@@ -120,13 +277,37 @@
         <w:t xml:space="preserve"> </w:t>
       </w:r>
       <w:r>
-        <w:t xml:space="preserve">instead of instances of that class. Furthermore, </w:t>
-      </w:r>
-      <w:r>
-        <w:t>its constructor is private so that no othe</w:t>
-      </w:r>
-      <w:r>
-        <w:t xml:space="preserve">r instances could be made and the way to retrieve the single object is through the get method which returns the </w:t>
+        <w:t>instead of instances of th</w:t>
+      </w:r>
+      <w:r>
+        <w:t>at</w:t>
+      </w:r>
+      <w:r>
+        <w:t xml:space="preserve"> class. Furthermore, </w:t>
+      </w:r>
+      <w:r>
+        <w:t>its constructor is</w:t>
+      </w:r>
+      <w:r>
+        <w:t xml:space="preserve"> made</w:t>
+      </w:r>
+      <w:r>
+        <w:t xml:space="preserve"> private so that no othe</w:t>
+      </w:r>
+      <w:r>
+        <w:t xml:space="preserve">r instances </w:t>
+      </w:r>
+      <w:r>
+        <w:t xml:space="preserve">of the class </w:t>
+      </w:r>
+      <w:r>
+        <w:t>could be made</w:t>
+      </w:r>
+      <w:r>
+        <w:t xml:space="preserve">. The </w:t>
+      </w:r>
+      <w:r>
+        <w:t xml:space="preserve">way to retrieve the single object is through the get method which returns the </w:t>
       </w:r>
       <w:r>
         <w:t xml:space="preserve">single </w:t>
@@ -375,7 +556,9 @@
       </w:pPr>
       <w:r>
         <w:tab/>
-        <w:t xml:space="preserve">Having </w:t>
+      </w:r>
+      <w:r>
+        <w:t xml:space="preserve"> </w:t>
       </w:r>
     </w:p>
     <w:p>
@@ -415,22 +598,6 @@
         <w:rPr>
           <w:b/>
         </w:rPr>
-      </w:pPr>
-      <w:r>
-        <w:br w:type="page"/>
-      </w:r>
-    </w:p>
-    <w:p>
-      <w:pPr>
-        <w:pStyle w:val="LO-normal"/>
-        <w:rPr>
-          <w:b/>
-        </w:rPr>
-      </w:pPr>
-    </w:p>
-    <w:p>
-      <w:pPr>
-        <w:pStyle w:val="LO-normal"/>
       </w:pPr>
       <w:r>
         <w:rPr>
@@ -451,12 +618,7 @@
       </w:r>
     </w:p>
     <w:sectPr>
-      <w:headerReference w:type="even" r:id="rId7"/>
-      <w:headerReference w:type="default" r:id="rId8"/>
-      <w:footerReference w:type="even" r:id="rId9"/>
-      <w:footerReference w:type="default" r:id="rId10"/>
-      <w:headerReference w:type="first" r:id="rId11"/>
-      <w:footerReference w:type="first" r:id="rId12"/>
+      <w:headerReference w:type="default" r:id="rId7"/>
       <w:pgSz w:w="12240" w:h="15840"/>
       <w:pgMar w:top="777" w:right="720" w:bottom="720" w:left="720" w:header="720" w:footer="0" w:gutter="0"/>
       <w:pgNumType w:start="1"/>
@@ -493,36 +655,6 @@
 </w:endnotes>
 </file>
 
-<file path=word/footer1.xml><?xml version="1.0" encoding="utf-8"?>
-<w:ftr xmlns:wpc="http://schemas.microsoft.com/office/word/2010/wordprocessingCanvas" xmlns:cx="http://schemas.microsoft.com/office/drawing/2014/chartex" xmlns:cx1="http://schemas.microsoft.com/office/drawing/2015/9/8/chartex" xmlns:cx2="http://schemas.microsoft.com/office/drawing/2015/10/21/chartex" xmlns:cx3="http://schemas.microsoft.com/office/drawing/2016/5/9/chartex" xmlns:cx4="http://schemas.microsoft.com/office/drawing/2016/5/10/chartex" xmlns:cx5="http://schemas.microsoft.com/office/drawing/2016/5/11/chartex" xmlns:cx6="http://schemas.microsoft.com/office/drawing/2016/5/12/chartex" xmlns:cx7="http://schemas.microsoft.com/office/drawing/2016/5/13/chartex" xmlns:cx8="http://schemas.microsoft.com/office/drawing/2016/5/14/chartex" xmlns:mc="http://schemas.openxmlformats.org/markup-compatibility/2006" xmlns:aink="http://schemas.microsoft.com/office/drawing/2016/ink" xmlns:am3d="http://schemas.microsoft.com/office/drawing/2017/model3d" xmlns:o="urn:schemas-microsoft-com:office:office" xmlns:oel="http://schemas.microsoft.com/office/2019/extlst" xmlns:r="http://schemas.openxmlformats.org/officeDocument/2006/relationships" xmlns:m="http://schemas.openxmlformats.org/officeDocument/2006/math" xmlns:v="urn:schemas-microsoft-com:vml" xmlns:wp14="http://schemas.microsoft.com/office/word/2010/wordprocessingDrawing" xmlns:wp="http://schemas.openxmlformats.org/drawingml/2006/wordprocessingDrawing" xmlns:w10="urn:schemas-microsoft-com:office:word" xmlns:w="http://schemas.openxmlformats.org/wordprocessingml/2006/main" xmlns:w14="http://schemas.microsoft.com/office/word/2010/wordml" xmlns:w15="http://schemas.microsoft.com/office/word/2012/wordml" xmlns:w16cex="http://schemas.microsoft.com/office/word/2018/wordml/cex" xmlns:w16cid="http://schemas.microsoft.com/office/word/2016/wordml/cid" xmlns:w16="http://schemas.microsoft.com/office/word/2018/wordml" xmlns:w16sdtdh="http://schemas.microsoft.com/office/word/2020/wordml/sdtdatahash" xmlns:w16se="http://schemas.microsoft.com/office/word/2015/wordml/symex" xmlns:wpg="http://schemas.microsoft.com/office/word/2010/wordprocessingGroup" xmlns:wpi="http://schemas.microsoft.com/office/word/2010/wordprocessingInk" xmlns:wne="http://schemas.microsoft.com/office/word/2006/wordml" xmlns:wps="http://schemas.microsoft.com/office/word/2010/wordprocessingShape" mc:Ignorable="w14 w15 w16se w16cid w16 w16cex w16sdtdh wp14">
-  <w:p>
-    <w:pPr>
-      <w:pStyle w:val="Footer"/>
-    </w:pPr>
-  </w:p>
-</w:ftr>
-</file>
-
-<file path=word/footer2.xml><?xml version="1.0" encoding="utf-8"?>
-<w:ftr xmlns:wpc="http://schemas.microsoft.com/office/word/2010/wordprocessingCanvas" xmlns:cx="http://schemas.microsoft.com/office/drawing/2014/chartex" xmlns:cx1="http://schemas.microsoft.com/office/drawing/2015/9/8/chartex" xmlns:cx2="http://schemas.microsoft.com/office/drawing/2015/10/21/chartex" xmlns:cx3="http://schemas.microsoft.com/office/drawing/2016/5/9/chartex" xmlns:cx4="http://schemas.microsoft.com/office/drawing/2016/5/10/chartex" xmlns:cx5="http://schemas.microsoft.com/office/drawing/2016/5/11/chartex" xmlns:cx6="http://schemas.microsoft.com/office/drawing/2016/5/12/chartex" xmlns:cx7="http://schemas.microsoft.com/office/drawing/2016/5/13/chartex" xmlns:cx8="http://schemas.microsoft.com/office/drawing/2016/5/14/chartex" xmlns:mc="http://schemas.openxmlformats.org/markup-compatibility/2006" xmlns:aink="http://schemas.microsoft.com/office/drawing/2016/ink" xmlns:am3d="http://schemas.microsoft.com/office/drawing/2017/model3d" xmlns:o="urn:schemas-microsoft-com:office:office" xmlns:oel="http://schemas.microsoft.com/office/2019/extlst" xmlns:r="http://schemas.openxmlformats.org/officeDocument/2006/relationships" xmlns:m="http://schemas.openxmlformats.org/officeDocument/2006/math" xmlns:v="urn:schemas-microsoft-com:vml" xmlns:wp14="http://schemas.microsoft.com/office/word/2010/wordprocessingDrawing" xmlns:wp="http://schemas.openxmlformats.org/drawingml/2006/wordprocessingDrawing" xmlns:w10="urn:schemas-microsoft-com:office:word" xmlns:w="http://schemas.openxmlformats.org/wordprocessingml/2006/main" xmlns:w14="http://schemas.microsoft.com/office/word/2010/wordml" xmlns:w15="http://schemas.microsoft.com/office/word/2012/wordml" xmlns:w16cex="http://schemas.microsoft.com/office/word/2018/wordml/cex" xmlns:w16cid="http://schemas.microsoft.com/office/word/2016/wordml/cid" xmlns:w16="http://schemas.microsoft.com/office/word/2018/wordml" xmlns:w16sdtdh="http://schemas.microsoft.com/office/word/2020/wordml/sdtdatahash" xmlns:w16se="http://schemas.microsoft.com/office/word/2015/wordml/symex" xmlns:wpg="http://schemas.microsoft.com/office/word/2010/wordprocessingGroup" xmlns:wpi="http://schemas.microsoft.com/office/word/2010/wordprocessingInk" xmlns:wne="http://schemas.microsoft.com/office/word/2006/wordml" xmlns:wps="http://schemas.microsoft.com/office/word/2010/wordprocessingShape" mc:Ignorable="w14 w15 w16se w16cid w16 w16cex w16sdtdh wp14">
-  <w:p>
-    <w:pPr>
-      <w:pStyle w:val="Footer"/>
-    </w:pPr>
-  </w:p>
-</w:ftr>
-</file>
-
-<file path=word/footer3.xml><?xml version="1.0" encoding="utf-8"?>
-<w:ftr xmlns:wpc="http://schemas.microsoft.com/office/word/2010/wordprocessingCanvas" xmlns:cx="http://schemas.microsoft.com/office/drawing/2014/chartex" xmlns:cx1="http://schemas.microsoft.com/office/drawing/2015/9/8/chartex" xmlns:cx2="http://schemas.microsoft.com/office/drawing/2015/10/21/chartex" xmlns:cx3="http://schemas.microsoft.com/office/drawing/2016/5/9/chartex" xmlns:cx4="http://schemas.microsoft.com/office/drawing/2016/5/10/chartex" xmlns:cx5="http://schemas.microsoft.com/office/drawing/2016/5/11/chartex" xmlns:cx6="http://schemas.microsoft.com/office/drawing/2016/5/12/chartex" xmlns:cx7="http://schemas.microsoft.com/office/drawing/2016/5/13/chartex" xmlns:cx8="http://schemas.microsoft.com/office/drawing/2016/5/14/chartex" xmlns:mc="http://schemas.openxmlformats.org/markup-compatibility/2006" xmlns:aink="http://schemas.microsoft.com/office/drawing/2016/ink" xmlns:am3d="http://schemas.microsoft.com/office/drawing/2017/model3d" xmlns:o="urn:schemas-microsoft-com:office:office" xmlns:oel="http://schemas.microsoft.com/office/2019/extlst" xmlns:r="http://schemas.openxmlformats.org/officeDocument/2006/relationships" xmlns:m="http://schemas.openxmlformats.org/officeDocument/2006/math" xmlns:v="urn:schemas-microsoft-com:vml" xmlns:wp14="http://schemas.microsoft.com/office/word/2010/wordprocessingDrawing" xmlns:wp="http://schemas.openxmlformats.org/drawingml/2006/wordprocessingDrawing" xmlns:w10="urn:schemas-microsoft-com:office:word" xmlns:w="http://schemas.openxmlformats.org/wordprocessingml/2006/main" xmlns:w14="http://schemas.microsoft.com/office/word/2010/wordml" xmlns:w15="http://schemas.microsoft.com/office/word/2012/wordml" xmlns:w16cex="http://schemas.microsoft.com/office/word/2018/wordml/cex" xmlns:w16cid="http://schemas.microsoft.com/office/word/2016/wordml/cid" xmlns:w16="http://schemas.microsoft.com/office/word/2018/wordml" xmlns:w16sdtdh="http://schemas.microsoft.com/office/word/2020/wordml/sdtdatahash" xmlns:w16se="http://schemas.microsoft.com/office/word/2015/wordml/symex" xmlns:wpg="http://schemas.microsoft.com/office/word/2010/wordprocessingGroup" xmlns:wpi="http://schemas.microsoft.com/office/word/2010/wordprocessingInk" xmlns:wne="http://schemas.microsoft.com/office/word/2006/wordml" xmlns:wps="http://schemas.microsoft.com/office/word/2010/wordprocessingShape" mc:Ignorable="w14 w15 w16se w16cid w16 w16cex w16sdtdh wp14">
-  <w:p>
-    <w:pPr>
-      <w:pStyle w:val="Footer"/>
-    </w:pPr>
-  </w:p>
-</w:ftr>
-</file>
-
 <file path=word/footnotes.xml><?xml version="1.0" encoding="utf-8"?>
 <w:footnotes xmlns:wpc="http://schemas.microsoft.com/office/word/2010/wordprocessingCanvas" xmlns:cx="http://schemas.microsoft.com/office/drawing/2014/chartex" xmlns:cx1="http://schemas.microsoft.com/office/drawing/2015/9/8/chartex" xmlns:cx2="http://schemas.microsoft.com/office/drawing/2015/10/21/chartex" xmlns:cx3="http://schemas.microsoft.com/office/drawing/2016/5/9/chartex" xmlns:cx4="http://schemas.microsoft.com/office/drawing/2016/5/10/chartex" xmlns:cx5="http://schemas.microsoft.com/office/drawing/2016/5/11/chartex" xmlns:cx6="http://schemas.microsoft.com/office/drawing/2016/5/12/chartex" xmlns:cx7="http://schemas.microsoft.com/office/drawing/2016/5/13/chartex" xmlns:cx8="http://schemas.microsoft.com/office/drawing/2016/5/14/chartex" xmlns:mc="http://schemas.openxmlformats.org/markup-compatibility/2006" xmlns:aink="http://schemas.microsoft.com/office/drawing/2016/ink" xmlns:am3d="http://schemas.microsoft.com/office/drawing/2017/model3d" xmlns:o="urn:schemas-microsoft-com:office:office" xmlns:oel="http://schemas.microsoft.com/office/2019/extlst" xmlns:r="http://schemas.openxmlformats.org/officeDocument/2006/relationships" xmlns:m="http://schemas.openxmlformats.org/officeDocument/2006/math" xmlns:v="urn:schemas-microsoft-com:vml" xmlns:wp14="http://schemas.microsoft.com/office/word/2010/wordprocessingDrawing" xmlns:wp="http://schemas.openxmlformats.org/drawingml/2006/wordprocessingDrawing" xmlns:w10="urn:schemas-microsoft-com:office:word" xmlns:w="http://schemas.openxmlformats.org/wordprocessingml/2006/main" xmlns:w14="http://schemas.microsoft.com/office/word/2010/wordml" xmlns:w15="http://schemas.microsoft.com/office/word/2012/wordml" xmlns:w16cex="http://schemas.microsoft.com/office/word/2018/wordml/cex" xmlns:w16cid="http://schemas.microsoft.com/office/word/2016/wordml/cid" xmlns:w16="http://schemas.microsoft.com/office/word/2018/wordml" xmlns:w16sdtdh="http://schemas.microsoft.com/office/word/2020/wordml/sdtdatahash" xmlns:w16se="http://schemas.microsoft.com/office/word/2015/wordml/symex" xmlns:wpg="http://schemas.microsoft.com/office/word/2010/wordprocessingGroup" xmlns:wpi="http://schemas.microsoft.com/office/word/2010/wordprocessingInk" xmlns:wne="http://schemas.microsoft.com/office/word/2006/wordml" xmlns:wps="http://schemas.microsoft.com/office/word/2010/wordprocessingShape" mc:Ignorable="w14 w15 w16se w16cid w16 w16cex w16sdtdh wp14">
   <w:footnote w:type="separator" w:id="-1">
@@ -549,16 +681,6 @@
 </file>
 
 <file path=word/header1.xml><?xml version="1.0" encoding="utf-8"?>
-<w:hdr xmlns:wpc="http://schemas.microsoft.com/office/word/2010/wordprocessingCanvas" xmlns:cx="http://schemas.microsoft.com/office/drawing/2014/chartex" xmlns:cx1="http://schemas.microsoft.com/office/drawing/2015/9/8/chartex" xmlns:cx2="http://schemas.microsoft.com/office/drawing/2015/10/21/chartex" xmlns:cx3="http://schemas.microsoft.com/office/drawing/2016/5/9/chartex" xmlns:cx4="http://schemas.microsoft.com/office/drawing/2016/5/10/chartex" xmlns:cx5="http://schemas.microsoft.com/office/drawing/2016/5/11/chartex" xmlns:cx6="http://schemas.microsoft.com/office/drawing/2016/5/12/chartex" xmlns:cx7="http://schemas.microsoft.com/office/drawing/2016/5/13/chartex" xmlns:cx8="http://schemas.microsoft.com/office/drawing/2016/5/14/chartex" xmlns:mc="http://schemas.openxmlformats.org/markup-compatibility/2006" xmlns:aink="http://schemas.microsoft.com/office/drawing/2016/ink" xmlns:am3d="http://schemas.microsoft.com/office/drawing/2017/model3d" xmlns:o="urn:schemas-microsoft-com:office:office" xmlns:oel="http://schemas.microsoft.com/office/2019/extlst" xmlns:r="http://schemas.openxmlformats.org/officeDocument/2006/relationships" xmlns:m="http://schemas.openxmlformats.org/officeDocument/2006/math" xmlns:v="urn:schemas-microsoft-com:vml" xmlns:wp14="http://schemas.microsoft.com/office/word/2010/wordprocessingDrawing" xmlns:wp="http://schemas.openxmlformats.org/drawingml/2006/wordprocessingDrawing" xmlns:w10="urn:schemas-microsoft-com:office:word" xmlns:w="http://schemas.openxmlformats.org/wordprocessingml/2006/main" xmlns:w14="http://schemas.microsoft.com/office/word/2010/wordml" xmlns:w15="http://schemas.microsoft.com/office/word/2012/wordml" xmlns:w16cex="http://schemas.microsoft.com/office/word/2018/wordml/cex" xmlns:w16cid="http://schemas.microsoft.com/office/word/2016/wordml/cid" xmlns:w16="http://schemas.microsoft.com/office/word/2018/wordml" xmlns:w16sdtdh="http://schemas.microsoft.com/office/word/2020/wordml/sdtdatahash" xmlns:w16se="http://schemas.microsoft.com/office/word/2015/wordml/symex" xmlns:wpg="http://schemas.microsoft.com/office/word/2010/wordprocessingGroup" xmlns:wpi="http://schemas.microsoft.com/office/word/2010/wordprocessingInk" xmlns:wne="http://schemas.microsoft.com/office/word/2006/wordml" xmlns:wps="http://schemas.microsoft.com/office/word/2010/wordprocessingShape" mc:Ignorable="w14 w15 w16se w16cid w16 w16cex w16sdtdh wp14">
-  <w:p>
-    <w:pPr>
-      <w:pStyle w:val="Header"/>
-    </w:pPr>
-  </w:p>
-</w:hdr>
-</file>
-
-<file path=word/header2.xml><?xml version="1.0" encoding="utf-8"?>
 <w:hdr xmlns:wpc="http://schemas.microsoft.com/office/word/2010/wordprocessingCanvas" xmlns:cx="http://schemas.microsoft.com/office/drawing/2014/chartex" xmlns:cx1="http://schemas.microsoft.com/office/drawing/2015/9/8/chartex" xmlns:cx2="http://schemas.microsoft.com/office/drawing/2015/10/21/chartex" xmlns:cx3="http://schemas.microsoft.com/office/drawing/2016/5/9/chartex" xmlns:cx4="http://schemas.microsoft.com/office/drawing/2016/5/10/chartex" xmlns:cx5="http://schemas.microsoft.com/office/drawing/2016/5/11/chartex" xmlns:cx6="http://schemas.microsoft.com/office/drawing/2016/5/12/chartex" xmlns:cx7="http://schemas.microsoft.com/office/drawing/2016/5/13/chartex" xmlns:cx8="http://schemas.microsoft.com/office/drawing/2016/5/14/chartex" xmlns:mc="http://schemas.openxmlformats.org/markup-compatibility/2006" xmlns:aink="http://schemas.microsoft.com/office/drawing/2016/ink" xmlns:am3d="http://schemas.microsoft.com/office/drawing/2017/model3d" xmlns:o="urn:schemas-microsoft-com:office:office" xmlns:oel="http://schemas.microsoft.com/office/2019/extlst" xmlns:r="http://schemas.openxmlformats.org/officeDocument/2006/relationships" xmlns:m="http://schemas.openxmlformats.org/officeDocument/2006/math" xmlns:v="urn:schemas-microsoft-com:vml" xmlns:wp14="http://schemas.microsoft.com/office/word/2010/wordprocessingDrawing" xmlns:wp="http://schemas.openxmlformats.org/drawingml/2006/wordprocessingDrawing" xmlns:w10="urn:schemas-microsoft-com:office:word" xmlns:w="http://schemas.openxmlformats.org/wordprocessingml/2006/main" xmlns:w14="http://schemas.microsoft.com/office/word/2010/wordml" xmlns:w15="http://schemas.microsoft.com/office/word/2012/wordml" xmlns:w16cex="http://schemas.microsoft.com/office/word/2018/wordml/cex" xmlns:w16cid="http://schemas.microsoft.com/office/word/2016/wordml/cid" xmlns:w16="http://schemas.microsoft.com/office/word/2018/wordml" xmlns:w16sdtdh="http://schemas.microsoft.com/office/word/2020/wordml/sdtdatahash" xmlns:w16se="http://schemas.microsoft.com/office/word/2015/wordml/symex" xmlns:wpg="http://schemas.microsoft.com/office/word/2010/wordprocessingGroup" xmlns:wpi="http://schemas.microsoft.com/office/word/2010/wordprocessingInk" xmlns:wne="http://schemas.microsoft.com/office/word/2006/wordml" xmlns:wps="http://schemas.microsoft.com/office/word/2010/wordprocessingShape" mc:Ignorable="w14 w15 w16se w16cid w16 w16cex w16sdtdh wp14">
   <w:p>
     <w:pPr>
@@ -585,16 +707,6 @@
       </w:rPr>
       <w:t>wjz224</w:t>
     </w:r>
-  </w:p>
-</w:hdr>
-</file>
-
-<file path=word/header3.xml><?xml version="1.0" encoding="utf-8"?>
-<w:hdr xmlns:wpc="http://schemas.microsoft.com/office/word/2010/wordprocessingCanvas" xmlns:cx="http://schemas.microsoft.com/office/drawing/2014/chartex" xmlns:cx1="http://schemas.microsoft.com/office/drawing/2015/9/8/chartex" xmlns:cx2="http://schemas.microsoft.com/office/drawing/2015/10/21/chartex" xmlns:cx3="http://schemas.microsoft.com/office/drawing/2016/5/9/chartex" xmlns:cx4="http://schemas.microsoft.com/office/drawing/2016/5/10/chartex" xmlns:cx5="http://schemas.microsoft.com/office/drawing/2016/5/11/chartex" xmlns:cx6="http://schemas.microsoft.com/office/drawing/2016/5/12/chartex" xmlns:cx7="http://schemas.microsoft.com/office/drawing/2016/5/13/chartex" xmlns:cx8="http://schemas.microsoft.com/office/drawing/2016/5/14/chartex" xmlns:mc="http://schemas.openxmlformats.org/markup-compatibility/2006" xmlns:aink="http://schemas.microsoft.com/office/drawing/2016/ink" xmlns:am3d="http://schemas.microsoft.com/office/drawing/2017/model3d" xmlns:o="urn:schemas-microsoft-com:office:office" xmlns:oel="http://schemas.microsoft.com/office/2019/extlst" xmlns:r="http://schemas.openxmlformats.org/officeDocument/2006/relationships" xmlns:m="http://schemas.openxmlformats.org/officeDocument/2006/math" xmlns:v="urn:schemas-microsoft-com:vml" xmlns:wp14="http://schemas.microsoft.com/office/word/2010/wordprocessingDrawing" xmlns:wp="http://schemas.openxmlformats.org/drawingml/2006/wordprocessingDrawing" xmlns:w10="urn:schemas-microsoft-com:office:word" xmlns:w="http://schemas.openxmlformats.org/wordprocessingml/2006/main" xmlns:w14="http://schemas.microsoft.com/office/word/2010/wordml" xmlns:w15="http://schemas.microsoft.com/office/word/2012/wordml" xmlns:w16cex="http://schemas.microsoft.com/office/word/2018/wordml/cex" xmlns:w16cid="http://schemas.microsoft.com/office/word/2016/wordml/cid" xmlns:w16="http://schemas.microsoft.com/office/word/2018/wordml" xmlns:w16sdtdh="http://schemas.microsoft.com/office/word/2020/wordml/sdtdatahash" xmlns:w16se="http://schemas.microsoft.com/office/word/2015/wordml/symex" xmlns:wpg="http://schemas.microsoft.com/office/word/2010/wordprocessingGroup" xmlns:wpi="http://schemas.microsoft.com/office/word/2010/wordprocessingInk" xmlns:wne="http://schemas.microsoft.com/office/word/2006/wordml" xmlns:wps="http://schemas.microsoft.com/office/word/2010/wordprocessingShape" mc:Ignorable="w14 w15 w16se w16cid w16 w16cex w16sdtdh wp14">
-  <w:p>
-    <w:pPr>
-      <w:pStyle w:val="Header"/>
-    </w:pPr>
   </w:p>
 </w:hdr>
 </file>

</xml_diff>

<commit_message>
Quiz2 Q1 answered. Explained how to incorporate Singleton into Scheme based on bindings and scopes
</commit_message>
<xml_diff>
--- a/quizzes/cse262_sp_2022_quiz2.docx
+++ b/quizzes/cse262_sp_2022_quiz2.docx
@@ -242,21 +242,22 @@
       <w:r>
         <w:tab/>
       </w:r>
-      <w:r>
-        <w:tab/>
-      </w:r>
-    </w:p>
-    <w:p>
-      <w:pPr>
-        <w:pStyle w:val="LO-normal"/>
-      </w:pPr>
-    </w:p>
-    <w:p>
-      <w:pPr>
-        <w:pStyle w:val="LO-normal"/>
-      </w:pPr>
-      <w:r>
-        <w:t>To do this, the single</w:t>
+      <w:proofErr w:type="gramStart"/>
+      <w:r>
+        <w:t>In order to</w:t>
+      </w:r>
+      <w:proofErr w:type="gramEnd"/>
+      <w:r>
+        <w:t xml:space="preserve"> implement the Singleton pattern in </w:t>
+      </w:r>
+      <w:r>
+        <w:t>S</w:t>
+      </w:r>
+      <w:r>
+        <w:t xml:space="preserve">cheme, one would have to define a Singleton function that acts like a Singleton object in object-oriented programming. In Object-oriented programming, </w:t>
+      </w:r>
+      <w:r>
+        <w:t>the single</w:t>
       </w:r>
       <w:r>
         <w:t xml:space="preserve"> object</w:t>
@@ -325,7 +326,7 @@
         <w:pBdr>
           <w:top w:val="single" w:sz="4" w:space="1" w:color="auto"/>
           <w:left w:val="single" w:sz="4" w:space="4" w:color="auto"/>
-          <w:bottom w:val="single" w:sz="4" w:space="1" w:color="auto"/>
+          <w:bottom w:val="single" w:sz="4" w:space="0" w:color="auto"/>
           <w:right w:val="single" w:sz="4" w:space="4" w:color="auto"/>
         </w:pBdr>
       </w:pPr>
@@ -340,7 +341,7 @@
         <w:pBdr>
           <w:top w:val="single" w:sz="4" w:space="1" w:color="auto"/>
           <w:left w:val="single" w:sz="4" w:space="4" w:color="auto"/>
-          <w:bottom w:val="single" w:sz="4" w:space="1" w:color="auto"/>
+          <w:bottom w:val="single" w:sz="4" w:space="0" w:color="auto"/>
           <w:right w:val="single" w:sz="4" w:space="4" w:color="auto"/>
         </w:pBdr>
       </w:pPr>
@@ -360,7 +361,7 @@
         <w:pBdr>
           <w:top w:val="single" w:sz="4" w:space="1" w:color="auto"/>
           <w:left w:val="single" w:sz="4" w:space="4" w:color="auto"/>
-          <w:bottom w:val="single" w:sz="4" w:space="1" w:color="auto"/>
+          <w:bottom w:val="single" w:sz="4" w:space="0" w:color="auto"/>
           <w:right w:val="single" w:sz="4" w:space="4" w:color="auto"/>
         </w:pBdr>
       </w:pPr>
@@ -382,7 +383,7 @@
         <w:pBdr>
           <w:top w:val="single" w:sz="4" w:space="1" w:color="auto"/>
           <w:left w:val="single" w:sz="4" w:space="4" w:color="auto"/>
-          <w:bottom w:val="single" w:sz="4" w:space="1" w:color="auto"/>
+          <w:bottom w:val="single" w:sz="4" w:space="0" w:color="auto"/>
           <w:right w:val="single" w:sz="4" w:space="4" w:color="auto"/>
         </w:pBdr>
       </w:pPr>
@@ -418,7 +419,7 @@
         <w:pBdr>
           <w:top w:val="single" w:sz="4" w:space="1" w:color="auto"/>
           <w:left w:val="single" w:sz="4" w:space="4" w:color="auto"/>
-          <w:bottom w:val="single" w:sz="4" w:space="1" w:color="auto"/>
+          <w:bottom w:val="single" w:sz="4" w:space="0" w:color="auto"/>
           <w:right w:val="single" w:sz="4" w:space="4" w:color="auto"/>
         </w:pBdr>
       </w:pPr>
@@ -432,7 +433,7 @@
         <w:pBdr>
           <w:top w:val="single" w:sz="4" w:space="1" w:color="auto"/>
           <w:left w:val="single" w:sz="4" w:space="4" w:color="auto"/>
-          <w:bottom w:val="single" w:sz="4" w:space="1" w:color="auto"/>
+          <w:bottom w:val="single" w:sz="4" w:space="0" w:color="auto"/>
           <w:right w:val="single" w:sz="4" w:space="4" w:color="auto"/>
         </w:pBdr>
       </w:pPr>
@@ -455,7 +456,7 @@
         <w:pBdr>
           <w:top w:val="single" w:sz="4" w:space="1" w:color="auto"/>
           <w:left w:val="single" w:sz="4" w:space="4" w:color="auto"/>
-          <w:bottom w:val="single" w:sz="4" w:space="1" w:color="auto"/>
+          <w:bottom w:val="single" w:sz="4" w:space="0" w:color="auto"/>
           <w:right w:val="single" w:sz="4" w:space="4" w:color="auto"/>
         </w:pBdr>
       </w:pPr>
@@ -469,7 +470,7 @@
         <w:pBdr>
           <w:top w:val="single" w:sz="4" w:space="1" w:color="auto"/>
           <w:left w:val="single" w:sz="4" w:space="4" w:color="auto"/>
-          <w:bottom w:val="single" w:sz="4" w:space="1" w:color="auto"/>
+          <w:bottom w:val="single" w:sz="4" w:space="0" w:color="auto"/>
           <w:right w:val="single" w:sz="4" w:space="4" w:color="auto"/>
         </w:pBdr>
       </w:pPr>
@@ -504,7 +505,7 @@
         <w:pBdr>
           <w:top w:val="single" w:sz="4" w:space="1" w:color="auto"/>
           <w:left w:val="single" w:sz="4" w:space="4" w:color="auto"/>
-          <w:bottom w:val="single" w:sz="4" w:space="1" w:color="auto"/>
+          <w:bottom w:val="single" w:sz="4" w:space="0" w:color="auto"/>
           <w:right w:val="single" w:sz="4" w:space="4" w:color="auto"/>
         </w:pBdr>
       </w:pPr>
@@ -518,7 +519,7 @@
         <w:pBdr>
           <w:top w:val="single" w:sz="4" w:space="1" w:color="auto"/>
           <w:left w:val="single" w:sz="4" w:space="4" w:color="auto"/>
-          <w:bottom w:val="single" w:sz="4" w:space="1" w:color="auto"/>
+          <w:bottom w:val="single" w:sz="4" w:space="0" w:color="auto"/>
           <w:right w:val="single" w:sz="4" w:space="4" w:color="auto"/>
         </w:pBdr>
       </w:pPr>
@@ -537,7 +538,7 @@
         <w:pBdr>
           <w:top w:val="single" w:sz="4" w:space="1" w:color="auto"/>
           <w:left w:val="single" w:sz="4" w:space="4" w:color="auto"/>
-          <w:bottom w:val="single" w:sz="4" w:space="1" w:color="auto"/>
+          <w:bottom w:val="single" w:sz="4" w:space="0" w:color="auto"/>
           <w:right w:val="single" w:sz="4" w:space="4" w:color="auto"/>
         </w:pBdr>
       </w:pPr>
@@ -560,16 +561,238 @@
       <w:r>
         <w:t xml:space="preserve"> </w:t>
       </w:r>
-    </w:p>
-    <w:p>
-      <w:pPr>
-        <w:pStyle w:val="LO-normal"/>
-      </w:pPr>
-    </w:p>
-    <w:p>
-      <w:pPr>
-        <w:pStyle w:val="LO-normal"/>
-      </w:pPr>
+      <w:proofErr w:type="gramStart"/>
+      <w:r>
+        <w:t>In order to</w:t>
+      </w:r>
+      <w:proofErr w:type="gramEnd"/>
+      <w:r>
+        <w:t xml:space="preserve"> make a Singleton function</w:t>
+      </w:r>
+      <w:r>
+        <w:t xml:space="preserve"> act</w:t>
+      </w:r>
+      <w:r>
+        <w:t xml:space="preserve"> similar to a Singleton object, w</w:t>
+      </w:r>
+      <w:r>
+        <w:t>e need to first realize some things about Scheme. Since Scheme is a functional programming language, we cannot create new instances of an object</w:t>
+      </w:r>
+      <w:r>
+        <w:t>, let alone create one</w:t>
+      </w:r>
+      <w:r>
+        <w:t xml:space="preserve">. Therefore, the function itself is the only one that exists. The next thing we </w:t>
+      </w:r>
+      <w:proofErr w:type="gramStart"/>
+      <w:r>
+        <w:t>have to</w:t>
+      </w:r>
+      <w:proofErr w:type="gramEnd"/>
+      <w:r>
+        <w:t xml:space="preserve"> notice is that </w:t>
+      </w:r>
+      <w:r>
+        <w:t>S</w:t>
+      </w:r>
+      <w:r>
+        <w:t xml:space="preserve">cheme is statically scoped, meaning all of the variables </w:t>
+      </w:r>
+      <w:r>
+        <w:t>are defined</w:t>
+      </w:r>
+      <w:r>
+        <w:t xml:space="preserve"> </w:t>
+      </w:r>
+      <w:r>
+        <w:t xml:space="preserve">and </w:t>
+      </w:r>
+      <w:proofErr w:type="spellStart"/>
+      <w:r>
+        <w:t>binded</w:t>
+      </w:r>
+      <w:proofErr w:type="spellEnd"/>
+      <w:r>
+        <w:t xml:space="preserve"> </w:t>
+      </w:r>
+      <w:r>
+        <w:t>within the</w:t>
+      </w:r>
+      <w:r>
+        <w:t xml:space="preserve"> block of code that they were created in. </w:t>
+      </w:r>
+      <w:r>
+        <w:t>This</w:t>
+      </w:r>
+      <w:r>
+        <w:t xml:space="preserve"> also</w:t>
+      </w:r>
+      <w:r>
+        <w:t xml:space="preserve"> means that when we are trying to </w:t>
+      </w:r>
+      <w:r>
+        <w:t>rebind</w:t>
+      </w:r>
+      <w:r>
+        <w:t xml:space="preserve"> the value of a variable within a nested function, the </w:t>
+      </w:r>
+      <w:r>
+        <w:t xml:space="preserve">nested </w:t>
+      </w:r>
+      <w:r>
+        <w:lastRenderedPageBreak/>
+        <w:t xml:space="preserve">name masks the name that appeared in the enclosing scope. </w:t>
+      </w:r>
+      <w:r>
+        <w:t xml:space="preserve"> </w:t>
+      </w:r>
+      <w:r>
+        <w:t>T</w:t>
+      </w:r>
+      <w:r>
+        <w:t>herefore</w:t>
+      </w:r>
+      <w:r>
+        <w:t>,</w:t>
+      </w:r>
+      <w:r>
+        <w:t xml:space="preserve"> the value is not </w:t>
+      </w:r>
+      <w:r>
+        <w:t xml:space="preserve">stored. This is because the value is </w:t>
+      </w:r>
+      <w:proofErr w:type="spellStart"/>
+      <w:r>
+        <w:t>binded</w:t>
+      </w:r>
+      <w:proofErr w:type="spellEnd"/>
+      <w:r>
+        <w:t xml:space="preserve"> to the nested scope name, not the enclosing scope name. </w:t>
+      </w:r>
+      <w:r>
+        <w:t>I</w:t>
+      </w:r>
+      <w:r>
+        <w:t>f we want to manipulate the information</w:t>
+      </w:r>
+      <w:r>
+        <w:t xml:space="preserve">, </w:t>
+      </w:r>
+      <w:r>
+        <w:t>we</w:t>
+      </w:r>
+      <w:r>
+        <w:t xml:space="preserve"> fix this issue. We</w:t>
+      </w:r>
+      <w:r>
+        <w:t xml:space="preserve"> must find a way to </w:t>
+      </w:r>
+      <w:r>
+        <w:t>change the field values of the Singleton function while using the nested functions. One way to do this is with the function ‘set!’. ‘</w:t>
+      </w:r>
+      <w:proofErr w:type="gramStart"/>
+      <w:r>
+        <w:t>set</w:t>
+      </w:r>
+      <w:proofErr w:type="gramEnd"/>
+      <w:r>
+        <w:t>!’ allows us to bind a value to a variable</w:t>
+      </w:r>
+      <w:r>
+        <w:t xml:space="preserve"> in the enclosing scope</w:t>
+      </w:r>
+      <w:r>
+        <w:t>.</w:t>
+      </w:r>
+    </w:p>
+    <w:p>
+      <w:pPr>
+        <w:pStyle w:val="LO-normal"/>
+        <w:ind w:firstLine="720"/>
+      </w:pPr>
+      <w:r>
+        <w:t xml:space="preserve"> </w:t>
+      </w:r>
+      <w:r>
+        <w:t>Another thing to note is that Scheme keeps track of the bindings allocated in the scope of a function</w:t>
+      </w:r>
+      <w:r>
+        <w:t>, which</w:t>
+      </w:r>
+      <w:r>
+        <w:t xml:space="preserve"> don’t die until the program terminates. </w:t>
+      </w:r>
+      <w:r>
+        <w:t>Therefore,</w:t>
+      </w:r>
+      <w:r>
+        <w:t xml:space="preserve"> when we call a function, we will have a connection to </w:t>
+      </w:r>
+      <w:proofErr w:type="gramStart"/>
+      <w:r>
+        <w:t>all of</w:t>
+      </w:r>
+      <w:proofErr w:type="gramEnd"/>
+      <w:r>
+        <w:t xml:space="preserve"> the bindings that were previously in that function. </w:t>
+      </w:r>
+      <w:r>
+        <w:t xml:space="preserve"> </w:t>
+      </w:r>
+      <w:r>
+        <w:t>We</w:t>
+      </w:r>
+      <w:r>
+        <w:t xml:space="preserve"> will</w:t>
+      </w:r>
+      <w:r>
+        <w:t xml:space="preserve"> </w:t>
+      </w:r>
+      <w:r>
+        <w:t>therefore</w:t>
+      </w:r>
+      <w:r>
+        <w:t xml:space="preserve"> define our Singleton function in the same scope as the scope that we will be using it in; this allows us </w:t>
+      </w:r>
+      <w:r>
+        <w:t xml:space="preserve">to </w:t>
+      </w:r>
+      <w:r>
+        <w:t xml:space="preserve">define functions that </w:t>
+      </w:r>
+      <w:r>
+        <w:t xml:space="preserve">can </w:t>
+      </w:r>
+      <w:r>
+        <w:t>reference our Singleton function to manipulate and access its fields and methods</w:t>
+      </w:r>
+      <w:r>
+        <w:t xml:space="preserve"> which makes it</w:t>
+      </w:r>
+      <w:r>
+        <w:t xml:space="preserve"> function </w:t>
+      </w:r>
+      <w:r>
+        <w:t>like global variables and</w:t>
+      </w:r>
+      <w:r>
+        <w:t xml:space="preserve"> global</w:t>
+      </w:r>
+      <w:r>
+        <w:t xml:space="preserve"> functions</w:t>
+      </w:r>
+      <w:r>
+        <w:t xml:space="preserve">.  </w:t>
+      </w:r>
+      <w:r>
+        <w:t>Below is the pseudocode for an example Singleton function</w:t>
+      </w:r>
+      <w:r>
+        <w:t xml:space="preserve"> with comments that describe their scopes and functionality</w:t>
+      </w:r>
+      <w:r>
+        <w:t>.</w:t>
+      </w:r>
       <w:r>
         <w:tab/>
       </w:r>
@@ -577,14 +800,797 @@
     <w:p>
       <w:pPr>
         <w:pStyle w:val="LO-normal"/>
-      </w:pPr>
-    </w:p>
-    <w:p>
-      <w:pPr>
-        <w:pStyle w:val="LO-normal"/>
+        <w:pBdr>
+          <w:top w:val="single" w:sz="4" w:space="1" w:color="auto"/>
+          <w:left w:val="single" w:sz="4" w:space="4" w:color="auto"/>
+          <w:bottom w:val="single" w:sz="4" w:space="1" w:color="auto"/>
+          <w:right w:val="single" w:sz="4" w:space="4" w:color="auto"/>
+        </w:pBdr>
+        <w:spacing w:after="0" w:line="360" w:lineRule="auto"/>
+      </w:pPr>
+      <w:r>
+        <w:t>PSUEDOCODE:</w:t>
+      </w:r>
+    </w:p>
+    <w:p>
+      <w:pPr>
+        <w:pStyle w:val="LO-normal"/>
+        <w:pBdr>
+          <w:top w:val="single" w:sz="4" w:space="1" w:color="auto"/>
+          <w:left w:val="single" w:sz="4" w:space="4" w:color="auto"/>
+          <w:bottom w:val="single" w:sz="4" w:space="1" w:color="auto"/>
+          <w:right w:val="single" w:sz="4" w:space="4" w:color="auto"/>
+        </w:pBdr>
+        <w:spacing w:after="0" w:line="360" w:lineRule="auto"/>
+      </w:pPr>
+      <w:r>
+        <w:t xml:space="preserve">// </w:t>
+      </w:r>
+      <w:proofErr w:type="spellStart"/>
+      <w:r>
+        <w:t>SingleP</w:t>
+      </w:r>
+      <w:proofErr w:type="spellEnd"/>
+      <w:r>
+        <w:t xml:space="preserve"> is a function that anything in the global here can access.</w:t>
+      </w:r>
+    </w:p>
+    <w:p>
+      <w:pPr>
+        <w:pStyle w:val="LO-normal"/>
+        <w:pBdr>
+          <w:top w:val="single" w:sz="4" w:space="1" w:color="auto"/>
+          <w:left w:val="single" w:sz="4" w:space="4" w:color="auto"/>
+          <w:bottom w:val="single" w:sz="4" w:space="1" w:color="auto"/>
+          <w:right w:val="single" w:sz="4" w:space="4" w:color="auto"/>
+        </w:pBdr>
+        <w:spacing w:after="0" w:line="360" w:lineRule="auto"/>
+      </w:pPr>
+      <w:r>
+        <w:t>(</w:t>
+      </w:r>
+      <w:proofErr w:type="gramStart"/>
+      <w:r>
+        <w:t>define</w:t>
+      </w:r>
+      <w:proofErr w:type="gramEnd"/>
+      <w:r>
+        <w:t xml:space="preserve"> </w:t>
+      </w:r>
+      <w:proofErr w:type="spellStart"/>
+      <w:r>
+        <w:t>SingleP</w:t>
+      </w:r>
+      <w:proofErr w:type="spellEnd"/>
+      <w:r>
+        <w:t xml:space="preserve"> </w:t>
+      </w:r>
+    </w:p>
+    <w:p>
+      <w:pPr>
+        <w:pStyle w:val="LO-normal"/>
+        <w:pBdr>
+          <w:top w:val="single" w:sz="4" w:space="1" w:color="auto"/>
+          <w:left w:val="single" w:sz="4" w:space="4" w:color="auto"/>
+          <w:bottom w:val="single" w:sz="4" w:space="1" w:color="auto"/>
+          <w:right w:val="single" w:sz="4" w:space="4" w:color="auto"/>
+        </w:pBdr>
+        <w:spacing w:after="0" w:line="360" w:lineRule="auto"/>
+      </w:pPr>
+      <w:r>
+        <w:t xml:space="preserve">         // create fields at the very top so each nested function can access it. </w:t>
+      </w:r>
+    </w:p>
+    <w:p>
+      <w:pPr>
+        <w:pStyle w:val="LO-normal"/>
+        <w:pBdr>
+          <w:top w:val="single" w:sz="4" w:space="1" w:color="auto"/>
+          <w:left w:val="single" w:sz="4" w:space="4" w:color="auto"/>
+          <w:bottom w:val="single" w:sz="4" w:space="1" w:color="auto"/>
+          <w:right w:val="single" w:sz="4" w:space="4" w:color="auto"/>
+        </w:pBdr>
+        <w:spacing w:after="0" w:line="360" w:lineRule="auto"/>
+      </w:pPr>
+      <w:r>
+        <w:t xml:space="preserve">         (</w:t>
+      </w:r>
+      <w:proofErr w:type="gramStart"/>
+      <w:r>
+        <w:t>let</w:t>
+      </w:r>
+      <w:proofErr w:type="gramEnd"/>
+      <w:r>
+        <w:t xml:space="preserve"> ((field1 0) (field2 0))</w:t>
+      </w:r>
+    </w:p>
+    <w:p>
+      <w:pPr>
+        <w:pStyle w:val="LO-normal"/>
+        <w:pBdr>
+          <w:top w:val="single" w:sz="4" w:space="1" w:color="auto"/>
+          <w:left w:val="single" w:sz="4" w:space="4" w:color="auto"/>
+          <w:bottom w:val="single" w:sz="4" w:space="1" w:color="auto"/>
+          <w:right w:val="single" w:sz="4" w:space="4" w:color="auto"/>
+        </w:pBdr>
+        <w:spacing w:after="0" w:line="360" w:lineRule="auto"/>
+      </w:pPr>
+      <w:r>
+        <w:t xml:space="preserve">               // create methods to get field1 and field2 as well as any functions that want to rebind the values</w:t>
+      </w:r>
+    </w:p>
+    <w:p>
+      <w:pPr>
+        <w:pStyle w:val="LO-normal"/>
+        <w:pBdr>
+          <w:top w:val="single" w:sz="4" w:space="1" w:color="auto"/>
+          <w:left w:val="single" w:sz="4" w:space="4" w:color="auto"/>
+          <w:bottom w:val="single" w:sz="4" w:space="1" w:color="auto"/>
+          <w:right w:val="single" w:sz="4" w:space="4" w:color="auto"/>
+        </w:pBdr>
+        <w:spacing w:after="0" w:line="360" w:lineRule="auto"/>
+      </w:pPr>
+      <w:r>
+        <w:t xml:space="preserve">               // get value of field1</w:t>
+      </w:r>
+    </w:p>
+    <w:p>
+      <w:pPr>
+        <w:pStyle w:val="LO-normal"/>
+        <w:pBdr>
+          <w:top w:val="single" w:sz="4" w:space="1" w:color="auto"/>
+          <w:left w:val="single" w:sz="4" w:space="4" w:color="auto"/>
+          <w:bottom w:val="single" w:sz="4" w:space="1" w:color="auto"/>
+          <w:right w:val="single" w:sz="4" w:space="4" w:color="auto"/>
+        </w:pBdr>
+        <w:spacing w:after="0" w:line="360" w:lineRule="auto"/>
       </w:pPr>
       <w:r>
         <w:tab/>
+        <w:t>(</w:t>
+      </w:r>
+      <w:proofErr w:type="gramStart"/>
+      <w:r>
+        <w:t>define</w:t>
+      </w:r>
+      <w:proofErr w:type="gramEnd"/>
+      <w:r>
+        <w:t xml:space="preserve"> </w:t>
+      </w:r>
+      <w:r>
+        <w:t>(getField1) field1)</w:t>
+      </w:r>
+    </w:p>
+    <w:p>
+      <w:pPr>
+        <w:pStyle w:val="LO-normal"/>
+        <w:pBdr>
+          <w:top w:val="single" w:sz="4" w:space="1" w:color="auto"/>
+          <w:left w:val="single" w:sz="4" w:space="4" w:color="auto"/>
+          <w:bottom w:val="single" w:sz="4" w:space="1" w:color="auto"/>
+          <w:right w:val="single" w:sz="4" w:space="4" w:color="auto"/>
+        </w:pBdr>
+        <w:spacing w:after="0" w:line="360" w:lineRule="auto"/>
+      </w:pPr>
+      <w:r>
+        <w:t xml:space="preserve">               // get value of field2</w:t>
+      </w:r>
+    </w:p>
+    <w:p>
+      <w:pPr>
+        <w:pStyle w:val="LO-normal"/>
+        <w:pBdr>
+          <w:top w:val="single" w:sz="4" w:space="1" w:color="auto"/>
+          <w:left w:val="single" w:sz="4" w:space="4" w:color="auto"/>
+          <w:bottom w:val="single" w:sz="4" w:space="1" w:color="auto"/>
+          <w:right w:val="single" w:sz="4" w:space="4" w:color="auto"/>
+        </w:pBdr>
+        <w:spacing w:after="0" w:line="360" w:lineRule="auto"/>
+      </w:pPr>
+      <w:r>
+        <w:t xml:space="preserve">              </w:t>
+      </w:r>
+      <w:r>
+        <w:t>(</w:t>
+      </w:r>
+      <w:proofErr w:type="gramStart"/>
+      <w:r>
+        <w:t>define</w:t>
+      </w:r>
+      <w:proofErr w:type="gramEnd"/>
+      <w:r>
+        <w:t xml:space="preserve"> (getField1) field</w:t>
+      </w:r>
+      <w:r>
+        <w:t>2</w:t>
+      </w:r>
+      <w:r>
+        <w:t>)</w:t>
+      </w:r>
+    </w:p>
+    <w:p>
+      <w:pPr>
+        <w:pStyle w:val="LO-normal"/>
+        <w:pBdr>
+          <w:top w:val="single" w:sz="4" w:space="1" w:color="auto"/>
+          <w:left w:val="single" w:sz="4" w:space="4" w:color="auto"/>
+          <w:bottom w:val="single" w:sz="4" w:space="1" w:color="auto"/>
+          <w:right w:val="single" w:sz="4" w:space="4" w:color="auto"/>
+        </w:pBdr>
+        <w:spacing w:after="0" w:line="360" w:lineRule="auto"/>
+      </w:pPr>
+      <w:r>
+        <w:t xml:space="preserve">              // method3 can be anything u want to alter the value. Example method I have here adds amt to field1 and field2.</w:t>
+      </w:r>
+    </w:p>
+    <w:p>
+      <w:pPr>
+        <w:pStyle w:val="LO-normal"/>
+        <w:pBdr>
+          <w:top w:val="single" w:sz="4" w:space="1" w:color="auto"/>
+          <w:left w:val="single" w:sz="4" w:space="4" w:color="auto"/>
+          <w:bottom w:val="single" w:sz="4" w:space="1" w:color="auto"/>
+          <w:right w:val="single" w:sz="4" w:space="4" w:color="auto"/>
+        </w:pBdr>
+        <w:spacing w:after="0" w:line="360" w:lineRule="auto"/>
+      </w:pPr>
+      <w:r>
+        <w:t xml:space="preserve">               // the set! function sets the sums to the field1 and field2 names in the enclosing scope </w:t>
+      </w:r>
+    </w:p>
+    <w:p>
+      <w:pPr>
+        <w:pStyle w:val="LO-normal"/>
+        <w:pBdr>
+          <w:top w:val="single" w:sz="4" w:space="1" w:color="auto"/>
+          <w:left w:val="single" w:sz="4" w:space="4" w:color="auto"/>
+          <w:bottom w:val="single" w:sz="4" w:space="1" w:color="auto"/>
+          <w:right w:val="single" w:sz="4" w:space="4" w:color="auto"/>
+        </w:pBdr>
+        <w:spacing w:after="0" w:line="360" w:lineRule="auto"/>
+      </w:pPr>
+      <w:r>
+        <w:t xml:space="preserve">                // </w:t>
+      </w:r>
+      <w:r>
+        <w:t xml:space="preserve">because the field1 </w:t>
+      </w:r>
+      <w:proofErr w:type="gramStart"/>
+      <w:r>
+        <w:t xml:space="preserve">and  </w:t>
+      </w:r>
+      <w:r>
+        <w:t>field</w:t>
+      </w:r>
+      <w:proofErr w:type="gramEnd"/>
+      <w:r>
+        <w:t xml:space="preserve">2 in the  current add function scope are masks. </w:t>
+      </w:r>
+      <w:r>
+        <w:t xml:space="preserve">   </w:t>
+      </w:r>
+    </w:p>
+    <w:p>
+      <w:pPr>
+        <w:pStyle w:val="LO-normal"/>
+        <w:pBdr>
+          <w:top w:val="single" w:sz="4" w:space="1" w:color="auto"/>
+          <w:left w:val="single" w:sz="4" w:space="4" w:color="auto"/>
+          <w:bottom w:val="single" w:sz="4" w:space="1" w:color="auto"/>
+          <w:right w:val="single" w:sz="4" w:space="4" w:color="auto"/>
+        </w:pBdr>
+        <w:spacing w:after="0" w:line="360" w:lineRule="auto"/>
+      </w:pPr>
+      <w:r>
+        <w:t xml:space="preserve">               (</w:t>
+      </w:r>
+      <w:proofErr w:type="gramStart"/>
+      <w:r>
+        <w:t>define</w:t>
+      </w:r>
+      <w:proofErr w:type="gramEnd"/>
+      <w:r>
+        <w:t xml:space="preserve"> (add amt) (set! field1 (+ field1 amt)) (set! field2 (+ field2 amt)))       </w:t>
+      </w:r>
+    </w:p>
+    <w:p>
+      <w:pPr>
+        <w:pStyle w:val="LO-normal"/>
+        <w:pBdr>
+          <w:top w:val="single" w:sz="4" w:space="1" w:color="auto"/>
+          <w:left w:val="single" w:sz="4" w:space="4" w:color="auto"/>
+          <w:bottom w:val="single" w:sz="4" w:space="1" w:color="auto"/>
+          <w:right w:val="single" w:sz="4" w:space="4" w:color="auto"/>
+        </w:pBdr>
+        <w:spacing w:after="0" w:line="360" w:lineRule="auto"/>
+      </w:pPr>
+      <w:r>
+        <w:t xml:space="preserve">                // need a function to know what function to apply</w:t>
+      </w:r>
+    </w:p>
+    <w:p>
+      <w:pPr>
+        <w:pStyle w:val="LO-normal"/>
+        <w:pBdr>
+          <w:top w:val="single" w:sz="4" w:space="1" w:color="auto"/>
+          <w:left w:val="single" w:sz="4" w:space="4" w:color="auto"/>
+          <w:bottom w:val="single" w:sz="4" w:space="1" w:color="auto"/>
+          <w:right w:val="single" w:sz="4" w:space="4" w:color="auto"/>
+        </w:pBdr>
+        <w:spacing w:after="0" w:line="360" w:lineRule="auto"/>
+      </w:pPr>
+      <w:r>
+        <w:t xml:space="preserve">                 (define (method </w:t>
+      </w:r>
+      <w:proofErr w:type="spellStart"/>
+      <w:proofErr w:type="gramStart"/>
+      <w:r>
+        <w:t>method</w:t>
+      </w:r>
+      <w:proofErr w:type="spellEnd"/>
+      <w:r>
+        <w:t xml:space="preserve"> .</w:t>
+      </w:r>
+      <w:proofErr w:type="gramEnd"/>
+      <w:r>
+        <w:t xml:space="preserve"> amt)</w:t>
+      </w:r>
+    </w:p>
+    <w:p>
+      <w:pPr>
+        <w:pStyle w:val="LO-normal"/>
+        <w:pBdr>
+          <w:top w:val="single" w:sz="4" w:space="1" w:color="auto"/>
+          <w:left w:val="single" w:sz="4" w:space="4" w:color="auto"/>
+          <w:bottom w:val="single" w:sz="4" w:space="1" w:color="auto"/>
+          <w:right w:val="single" w:sz="4" w:space="4" w:color="auto"/>
+        </w:pBdr>
+        <w:spacing w:after="0" w:line="360" w:lineRule="auto"/>
+      </w:pPr>
+      <w:r>
+        <w:t xml:space="preserve">                       (</w:t>
+      </w:r>
+      <w:proofErr w:type="gramStart"/>
+      <w:r>
+        <w:t>case</w:t>
+      </w:r>
+      <w:proofErr w:type="gramEnd"/>
+      <w:r>
+        <w:t xml:space="preserve"> method</w:t>
+      </w:r>
+    </w:p>
+    <w:p>
+      <w:pPr>
+        <w:pStyle w:val="LO-normal"/>
+        <w:pBdr>
+          <w:top w:val="single" w:sz="4" w:space="1" w:color="auto"/>
+          <w:left w:val="single" w:sz="4" w:space="4" w:color="auto"/>
+          <w:bottom w:val="single" w:sz="4" w:space="1" w:color="auto"/>
+          <w:right w:val="single" w:sz="4" w:space="4" w:color="auto"/>
+        </w:pBdr>
+        <w:spacing w:after="0" w:line="360" w:lineRule="auto"/>
+      </w:pPr>
+      <w:r>
+        <w:t xml:space="preserve">                                ((getField1) (apply getField1 amt))</w:t>
+      </w:r>
+    </w:p>
+    <w:p>
+      <w:pPr>
+        <w:pStyle w:val="LO-normal"/>
+        <w:pBdr>
+          <w:top w:val="single" w:sz="4" w:space="1" w:color="auto"/>
+          <w:left w:val="single" w:sz="4" w:space="4" w:color="auto"/>
+          <w:bottom w:val="single" w:sz="4" w:space="1" w:color="auto"/>
+          <w:right w:val="single" w:sz="4" w:space="4" w:color="auto"/>
+        </w:pBdr>
+        <w:spacing w:after="0" w:line="360" w:lineRule="auto"/>
+      </w:pPr>
+      <w:r>
+        <w:t xml:space="preserve">                                ((getField2) (apply getField2 amt))</w:t>
+      </w:r>
+    </w:p>
+    <w:p>
+      <w:pPr>
+        <w:pStyle w:val="LO-normal"/>
+        <w:pBdr>
+          <w:top w:val="single" w:sz="4" w:space="1" w:color="auto"/>
+          <w:left w:val="single" w:sz="4" w:space="4" w:color="auto"/>
+          <w:bottom w:val="single" w:sz="4" w:space="1" w:color="auto"/>
+          <w:right w:val="single" w:sz="4" w:space="4" w:color="auto"/>
+        </w:pBdr>
+        <w:spacing w:after="0" w:line="360" w:lineRule="auto"/>
+      </w:pPr>
+      <w:r>
+        <w:t xml:space="preserve">                                ((add) (apply add amt)</w:t>
+      </w:r>
+    </w:p>
+    <w:p>
+      <w:pPr>
+        <w:pStyle w:val="LO-normal"/>
+        <w:pBdr>
+          <w:top w:val="single" w:sz="4" w:space="1" w:color="auto"/>
+          <w:left w:val="single" w:sz="4" w:space="4" w:color="auto"/>
+          <w:bottom w:val="single" w:sz="4" w:space="1" w:color="auto"/>
+          <w:right w:val="single" w:sz="4" w:space="4" w:color="auto"/>
+        </w:pBdr>
+        <w:spacing w:after="0" w:line="360" w:lineRule="auto"/>
+      </w:pPr>
+      <w:r>
+        <w:t xml:space="preserve">                        ) </w:t>
+      </w:r>
+    </w:p>
+    <w:p>
+      <w:pPr>
+        <w:pStyle w:val="LO-normal"/>
+        <w:pBdr>
+          <w:top w:val="single" w:sz="4" w:space="1" w:color="auto"/>
+          <w:left w:val="single" w:sz="4" w:space="4" w:color="auto"/>
+          <w:bottom w:val="single" w:sz="4" w:space="1" w:color="auto"/>
+          <w:right w:val="single" w:sz="4" w:space="4" w:color="auto"/>
+        </w:pBdr>
+        <w:spacing w:after="0" w:line="360" w:lineRule="auto"/>
+      </w:pPr>
+      <w:r>
+        <w:t xml:space="preserve">                   )</w:t>
+      </w:r>
+    </w:p>
+    <w:p>
+      <w:pPr>
+        <w:pStyle w:val="LO-normal"/>
+        <w:pBdr>
+          <w:top w:val="single" w:sz="4" w:space="1" w:color="auto"/>
+          <w:left w:val="single" w:sz="4" w:space="4" w:color="auto"/>
+          <w:bottom w:val="single" w:sz="4" w:space="1" w:color="auto"/>
+          <w:right w:val="single" w:sz="4" w:space="4" w:color="auto"/>
+        </w:pBdr>
+        <w:spacing w:after="0" w:line="360" w:lineRule="auto"/>
+      </w:pPr>
+      <w:r>
+        <w:t xml:space="preserve">                  (</w:t>
+      </w:r>
+      <w:proofErr w:type="gramStart"/>
+      <w:r>
+        <w:t>lambda</w:t>
+      </w:r>
+      <w:proofErr w:type="gramEnd"/>
+      <w:r>
+        <w:t xml:space="preserve"> () method)</w:t>
+      </w:r>
+    </w:p>
+    <w:p>
+      <w:pPr>
+        <w:pStyle w:val="LO-normal"/>
+        <w:pBdr>
+          <w:top w:val="single" w:sz="4" w:space="1" w:color="auto"/>
+          <w:left w:val="single" w:sz="4" w:space="4" w:color="auto"/>
+          <w:bottom w:val="single" w:sz="4" w:space="1" w:color="auto"/>
+          <w:right w:val="single" w:sz="4" w:space="4" w:color="auto"/>
+        </w:pBdr>
+        <w:spacing w:after="0" w:line="360" w:lineRule="auto"/>
+      </w:pPr>
+      <w:r>
+        <w:t xml:space="preserve">         )</w:t>
+      </w:r>
+      <w:r>
+        <w:br/>
+        <w:t>)</w:t>
+      </w:r>
+    </w:p>
+    <w:p>
+      <w:pPr>
+        <w:pStyle w:val="LO-normal"/>
+        <w:pBdr>
+          <w:top w:val="single" w:sz="4" w:space="1" w:color="auto"/>
+          <w:left w:val="single" w:sz="4" w:space="4" w:color="auto"/>
+          <w:bottom w:val="single" w:sz="4" w:space="1" w:color="auto"/>
+          <w:right w:val="single" w:sz="4" w:space="4" w:color="auto"/>
+        </w:pBdr>
+        <w:spacing w:after="0" w:line="360" w:lineRule="auto"/>
+      </w:pPr>
+    </w:p>
+    <w:p>
+      <w:pPr>
+        <w:pStyle w:val="LO-normal"/>
+        <w:pBdr>
+          <w:top w:val="single" w:sz="4" w:space="1" w:color="auto"/>
+          <w:left w:val="single" w:sz="4" w:space="4" w:color="auto"/>
+          <w:bottom w:val="single" w:sz="4" w:space="1" w:color="auto"/>
+          <w:right w:val="single" w:sz="4" w:space="4" w:color="auto"/>
+        </w:pBdr>
+        <w:spacing w:after="0" w:line="360" w:lineRule="auto"/>
+      </w:pPr>
+    </w:p>
+    <w:p>
+      <w:pPr>
+        <w:pStyle w:val="LO-normal"/>
+        <w:pBdr>
+          <w:top w:val="single" w:sz="4" w:space="1" w:color="auto"/>
+          <w:left w:val="single" w:sz="4" w:space="4" w:color="auto"/>
+          <w:bottom w:val="single" w:sz="4" w:space="1" w:color="auto"/>
+          <w:right w:val="single" w:sz="4" w:space="4" w:color="auto"/>
+        </w:pBdr>
+        <w:spacing w:after="0" w:line="360" w:lineRule="auto"/>
+      </w:pPr>
+      <w:r>
+        <w:t xml:space="preserve">// define functions and add value and both functions that refer to </w:t>
+      </w:r>
+      <w:proofErr w:type="spellStart"/>
+      <w:r>
+        <w:t>SingleP</w:t>
+      </w:r>
+      <w:proofErr w:type="spellEnd"/>
+      <w:r>
+        <w:t xml:space="preserve"> will have access to the same information</w:t>
+      </w:r>
+      <w:r>
+        <w:t xml:space="preserve">. </w:t>
+      </w:r>
+    </w:p>
+    <w:p>
+      <w:pPr>
+        <w:pStyle w:val="LO-normal"/>
+        <w:pBdr>
+          <w:top w:val="single" w:sz="4" w:space="1" w:color="auto"/>
+          <w:left w:val="single" w:sz="4" w:space="4" w:color="auto"/>
+          <w:bottom w:val="single" w:sz="4" w:space="1" w:color="auto"/>
+          <w:right w:val="single" w:sz="4" w:space="4" w:color="auto"/>
+        </w:pBdr>
+        <w:spacing w:after="0" w:line="360" w:lineRule="auto"/>
+      </w:pPr>
+      <w:r>
+        <w:t xml:space="preserve">// Since all these functions are in the same global scope, they can access </w:t>
+      </w:r>
+      <w:proofErr w:type="spellStart"/>
+      <w:r>
+        <w:t>SingleP</w:t>
+      </w:r>
+      <w:proofErr w:type="spellEnd"/>
+      <w:r>
+        <w:t xml:space="preserve"> function</w:t>
+      </w:r>
+    </w:p>
+    <w:p>
+      <w:pPr>
+        <w:pStyle w:val="LO-normal"/>
+        <w:pBdr>
+          <w:top w:val="single" w:sz="4" w:space="1" w:color="auto"/>
+          <w:left w:val="single" w:sz="4" w:space="4" w:color="auto"/>
+          <w:bottom w:val="single" w:sz="4" w:space="1" w:color="auto"/>
+          <w:right w:val="single" w:sz="4" w:space="4" w:color="auto"/>
+        </w:pBdr>
+        <w:spacing w:after="0" w:line="360" w:lineRule="auto"/>
+      </w:pPr>
+      <w:r>
+        <w:t xml:space="preserve">// </w:t>
+      </w:r>
+      <w:r>
+        <w:t>function 1 that references singleton function</w:t>
+      </w:r>
+    </w:p>
+    <w:p>
+      <w:pPr>
+        <w:pStyle w:val="LO-normal"/>
+        <w:pBdr>
+          <w:top w:val="single" w:sz="4" w:space="1" w:color="auto"/>
+          <w:left w:val="single" w:sz="4" w:space="4" w:color="auto"/>
+          <w:bottom w:val="single" w:sz="4" w:space="1" w:color="auto"/>
+          <w:right w:val="single" w:sz="4" w:space="4" w:color="auto"/>
+        </w:pBdr>
+        <w:spacing w:after="0" w:line="360" w:lineRule="auto"/>
+      </w:pPr>
+      <w:r>
+        <w:t>(</w:t>
+      </w:r>
+      <w:proofErr w:type="gramStart"/>
+      <w:r>
+        <w:t>define</w:t>
+      </w:r>
+      <w:proofErr w:type="gramEnd"/>
+      <w:r>
+        <w:t xml:space="preserve"> a (</w:t>
+      </w:r>
+      <w:proofErr w:type="spellStart"/>
+      <w:r>
+        <w:t>Single</w:t>
+      </w:r>
+      <w:r>
+        <w:t>P</w:t>
+      </w:r>
+      <w:proofErr w:type="spellEnd"/>
+      <w:r>
+        <w:t>))</w:t>
+      </w:r>
+    </w:p>
+    <w:p>
+      <w:pPr>
+        <w:pStyle w:val="LO-normal"/>
+        <w:pBdr>
+          <w:top w:val="single" w:sz="4" w:space="1" w:color="auto"/>
+          <w:left w:val="single" w:sz="4" w:space="4" w:color="auto"/>
+          <w:bottom w:val="single" w:sz="4" w:space="1" w:color="auto"/>
+          <w:right w:val="single" w:sz="4" w:space="4" w:color="auto"/>
+        </w:pBdr>
+        <w:spacing w:after="0" w:line="360" w:lineRule="auto"/>
+      </w:pPr>
+      <w:r>
+        <w:t xml:space="preserve">// </w:t>
+      </w:r>
+      <w:r>
+        <w:t>function 2 that references singleton function</w:t>
+      </w:r>
+    </w:p>
+    <w:p>
+      <w:pPr>
+        <w:pStyle w:val="LO-normal"/>
+        <w:pBdr>
+          <w:top w:val="single" w:sz="4" w:space="1" w:color="auto"/>
+          <w:left w:val="single" w:sz="4" w:space="4" w:color="auto"/>
+          <w:bottom w:val="single" w:sz="4" w:space="1" w:color="auto"/>
+          <w:right w:val="single" w:sz="4" w:space="4" w:color="auto"/>
+        </w:pBdr>
+        <w:spacing w:after="0" w:line="360" w:lineRule="auto"/>
+      </w:pPr>
+      <w:r>
+        <w:t>(</w:t>
+      </w:r>
+      <w:proofErr w:type="gramStart"/>
+      <w:r>
+        <w:t>define</w:t>
+      </w:r>
+      <w:proofErr w:type="gramEnd"/>
+      <w:r>
+        <w:t xml:space="preserve"> b (</w:t>
+      </w:r>
+      <w:proofErr w:type="spellStart"/>
+      <w:r>
+        <w:t>Single</w:t>
+      </w:r>
+      <w:r>
+        <w:t>P</w:t>
+      </w:r>
+      <w:proofErr w:type="spellEnd"/>
+      <w:r>
+        <w:t>))</w:t>
+      </w:r>
+    </w:p>
+    <w:p>
+      <w:pPr>
+        <w:pStyle w:val="LO-normal"/>
+        <w:pBdr>
+          <w:top w:val="single" w:sz="4" w:space="1" w:color="auto"/>
+          <w:left w:val="single" w:sz="4" w:space="4" w:color="auto"/>
+          <w:bottom w:val="single" w:sz="4" w:space="1" w:color="auto"/>
+          <w:right w:val="single" w:sz="4" w:space="4" w:color="auto"/>
+        </w:pBdr>
+        <w:spacing w:after="0" w:line="360" w:lineRule="auto"/>
+      </w:pPr>
+      <w:r>
+        <w:t>(display (a 'getField1)</w:t>
+      </w:r>
+      <w:proofErr w:type="gramStart"/>
+      <w:r>
+        <w:t>) ;</w:t>
+      </w:r>
+      <w:proofErr w:type="gramEnd"/>
+      <w:r>
+        <w:t xml:space="preserve"> 0</w:t>
+      </w:r>
+    </w:p>
+    <w:p>
+      <w:pPr>
+        <w:pStyle w:val="LO-normal"/>
+        <w:pBdr>
+          <w:top w:val="single" w:sz="4" w:space="1" w:color="auto"/>
+          <w:left w:val="single" w:sz="4" w:space="4" w:color="auto"/>
+          <w:bottom w:val="single" w:sz="4" w:space="1" w:color="auto"/>
+          <w:right w:val="single" w:sz="4" w:space="4" w:color="auto"/>
+        </w:pBdr>
+        <w:spacing w:after="0" w:line="360" w:lineRule="auto"/>
+      </w:pPr>
+      <w:r>
+        <w:t>(display (b 'getField2)</w:t>
+      </w:r>
+      <w:proofErr w:type="gramStart"/>
+      <w:r>
+        <w:t>) ;</w:t>
+      </w:r>
+      <w:proofErr w:type="gramEnd"/>
+      <w:r>
+        <w:t xml:space="preserve"> 0</w:t>
+      </w:r>
+    </w:p>
+    <w:p>
+      <w:pPr>
+        <w:pStyle w:val="LO-normal"/>
+        <w:pBdr>
+          <w:top w:val="single" w:sz="4" w:space="1" w:color="auto"/>
+          <w:left w:val="single" w:sz="4" w:space="4" w:color="auto"/>
+          <w:bottom w:val="single" w:sz="4" w:space="1" w:color="auto"/>
+          <w:right w:val="single" w:sz="4" w:space="4" w:color="auto"/>
+        </w:pBdr>
+        <w:spacing w:after="0" w:line="360" w:lineRule="auto"/>
+      </w:pPr>
+      <w:r>
+        <w:t>(display "\n")</w:t>
+      </w:r>
+    </w:p>
+    <w:p>
+      <w:pPr>
+        <w:pStyle w:val="LO-normal"/>
+        <w:pBdr>
+          <w:top w:val="single" w:sz="4" w:space="1" w:color="auto"/>
+          <w:left w:val="single" w:sz="4" w:space="4" w:color="auto"/>
+          <w:bottom w:val="single" w:sz="4" w:space="1" w:color="auto"/>
+          <w:right w:val="single" w:sz="4" w:space="4" w:color="auto"/>
+        </w:pBdr>
+        <w:spacing w:after="0" w:line="360" w:lineRule="auto"/>
+      </w:pPr>
+      <w:r>
+        <w:t>//</w:t>
+      </w:r>
+      <w:r>
+        <w:t xml:space="preserve"> adding 20 to field1 and 1 to field2</w:t>
+      </w:r>
+    </w:p>
+    <w:p>
+      <w:pPr>
+        <w:pStyle w:val="LO-normal"/>
+        <w:pBdr>
+          <w:top w:val="single" w:sz="4" w:space="1" w:color="auto"/>
+          <w:left w:val="single" w:sz="4" w:space="4" w:color="auto"/>
+          <w:bottom w:val="single" w:sz="4" w:space="1" w:color="auto"/>
+          <w:right w:val="single" w:sz="4" w:space="4" w:color="auto"/>
+        </w:pBdr>
+        <w:spacing w:after="0" w:line="360" w:lineRule="auto"/>
+      </w:pPr>
+      <w:r>
+        <w:t xml:space="preserve">(b 'add 20) </w:t>
+      </w:r>
+    </w:p>
+    <w:p>
+      <w:pPr>
+        <w:pStyle w:val="LO-normal"/>
+        <w:pBdr>
+          <w:top w:val="single" w:sz="4" w:space="1" w:color="auto"/>
+          <w:left w:val="single" w:sz="4" w:space="4" w:color="auto"/>
+          <w:bottom w:val="single" w:sz="4" w:space="1" w:color="auto"/>
+          <w:right w:val="single" w:sz="4" w:space="4" w:color="auto"/>
+        </w:pBdr>
+        <w:spacing w:after="0" w:line="360" w:lineRule="auto"/>
+      </w:pPr>
+      <w:r>
+        <w:t>(display (b 'getField1)</w:t>
+      </w:r>
+      <w:proofErr w:type="gramStart"/>
+      <w:r>
+        <w:t>) ;</w:t>
+      </w:r>
+      <w:proofErr w:type="gramEnd"/>
+      <w:r>
+        <w:t xml:space="preserve"> 20</w:t>
+      </w:r>
+    </w:p>
+    <w:p>
+      <w:pPr>
+        <w:pStyle w:val="LO-normal"/>
+        <w:pBdr>
+          <w:top w:val="single" w:sz="4" w:space="1" w:color="auto"/>
+          <w:left w:val="single" w:sz="4" w:space="4" w:color="auto"/>
+          <w:bottom w:val="single" w:sz="4" w:space="1" w:color="auto"/>
+          <w:right w:val="single" w:sz="4" w:space="4" w:color="auto"/>
+        </w:pBdr>
+        <w:spacing w:after="0" w:line="360" w:lineRule="auto"/>
+      </w:pPr>
+      <w:r>
+        <w:t>(display (a 'getField2)</w:t>
+      </w:r>
+      <w:proofErr w:type="gramStart"/>
+      <w:r>
+        <w:t>) ;</w:t>
+      </w:r>
+      <w:proofErr w:type="gramEnd"/>
+      <w:r>
+        <w:t xml:space="preserve"> 1</w:t>
       </w:r>
     </w:p>
     <w:p>
@@ -1232,7 +2238,6 @@
   <w:style w:type="character" w:default="1" w:styleId="DefaultParagraphFont">
     <w:name w:val="Default Paragraph Font"/>
     <w:uiPriority w:val="1"/>
-    <w:semiHidden/>
     <w:unhideWhenUsed/>
   </w:style>
   <w:style w:type="table" w:default="1" w:styleId="TableNormal">
@@ -1337,7 +2342,6 @@
     </w:pPr>
     <w:rPr>
       <w:rFonts w:cs="Lohit Devanagari"/>
-      <w:lang/>
     </w:rPr>
   </w:style>
   <w:style w:type="paragraph" w:customStyle="1" w:styleId="LO-normal">

</xml_diff>

<commit_message>
Quiz 2 Question 2 answered
</commit_message>
<xml_diff>
--- a/quizzes/cse262_sp_2022_quiz2.docx
+++ b/quizzes/cse262_sp_2022_quiz2.docx
@@ -87,10 +87,7 @@
       </w:r>
       <w:proofErr w:type="spellEnd"/>
       <w:r>
-        <w:t>, so if you’re going in that direction, you’re probably not thinking about it correctly).</w:t>
-      </w:r>
-      <w:r>
-        <w:t xml:space="preserve"> </w:t>
+        <w:t xml:space="preserve">, so if you’re going in that direction, you’re probably not thinking about it correctly). </w:t>
       </w:r>
     </w:p>
     <w:p>
@@ -100,106 +97,7 @@
       </w:pPr>
       <w:r>
         <w:tab/>
-        <w:t xml:space="preserve">The Singleton pattern revolves around the idea of creating a single object of a </w:t>
-      </w:r>
-      <w:r>
-        <w:t xml:space="preserve">single </w:t>
-      </w:r>
-      <w:r>
-        <w:t>class</w:t>
-      </w:r>
-      <w:r>
-        <w:t xml:space="preserve"> that we want to use our Singleton pattern </w:t>
-      </w:r>
-      <w:r>
-        <w:t>around and</w:t>
-      </w:r>
-      <w:r>
-        <w:t xml:space="preserve"> </w:t>
-      </w:r>
-      <w:r>
-        <w:t xml:space="preserve">ensures </w:t>
-      </w:r>
-      <w:r>
-        <w:t>that</w:t>
-      </w:r>
-      <w:r>
-        <w:t xml:space="preserve"> the </w:t>
-      </w:r>
-      <w:r>
-        <w:t xml:space="preserve">single </w:t>
-      </w:r>
-      <w:r>
-        <w:t>object is</w:t>
-      </w:r>
-      <w:r>
-        <w:t xml:space="preserve"> the only </w:t>
-      </w:r>
-      <w:r>
-        <w:t>instance</w:t>
-      </w:r>
-      <w:r>
-        <w:t xml:space="preserve"> </w:t>
-      </w:r>
-      <w:r>
-        <w:t xml:space="preserve">of the class </w:t>
-      </w:r>
-      <w:r>
-        <w:t xml:space="preserve">that will be made. </w:t>
-      </w:r>
-      <w:r>
-        <w:t xml:space="preserve">(I will refer to this single object as the Singleton object). </w:t>
-      </w:r>
-      <w:r>
-        <w:t xml:space="preserve">This </w:t>
-      </w:r>
-      <w:r>
-        <w:t xml:space="preserve">Singleton </w:t>
-      </w:r>
-      <w:r>
-        <w:t xml:space="preserve">object that is created </w:t>
-      </w:r>
-      <w:r>
-        <w:t>becomes a single</w:t>
-      </w:r>
-      <w:r>
-        <w:t xml:space="preserve"> source of information that </w:t>
-      </w:r>
-      <w:r>
-        <w:t xml:space="preserve">is </w:t>
-      </w:r>
-      <w:r>
-        <w:t xml:space="preserve">considered a share resource that many other components of a program </w:t>
-      </w:r>
-      <w:r>
-        <w:t xml:space="preserve">can </w:t>
-      </w:r>
-      <w:r>
-        <w:t xml:space="preserve">use without recreating that object. </w:t>
-      </w:r>
-      <w:r>
-        <w:t>All the methods, states, and fields</w:t>
-      </w:r>
-      <w:r>
-        <w:t xml:space="preserve"> are available to all </w:t>
-      </w:r>
-      <w:r>
-        <w:t xml:space="preserve">objects </w:t>
-      </w:r>
-      <w:r>
-        <w:t xml:space="preserve">that are </w:t>
-      </w:r>
-      <w:r>
-        <w:t>a reference to</w:t>
-      </w:r>
-      <w:r>
-        <w:t xml:space="preserve"> the </w:t>
-      </w:r>
-      <w:r>
-        <w:t>Singleton</w:t>
-      </w:r>
-      <w:r>
-        <w:t xml:space="preserve"> object.  Since there is only ever one instance of the object </w:t>
+        <w:t xml:space="preserve">The Singleton pattern revolves around the idea of creating a single object of a single class that we want to use our Singleton pattern around and ensures that the single object is the only instance of the class that will be made. (I will refer to this single object as the Singleton object). This Singleton object that is created becomes a single source of information that is considered a share resource that many other components of a program can use without recreating that object. All the methods, states, and fields are available to all objects that are a reference to the Singleton object.  Since there is only ever one instance of the object </w:t>
       </w:r>
       <w:proofErr w:type="gramStart"/>
       <w:r>
@@ -207,31 +105,7 @@
       </w:r>
       <w:proofErr w:type="gramEnd"/>
       <w:r>
-        <w:t xml:space="preserve"> </w:t>
-      </w:r>
-      <w:r>
-        <w:t>all</w:t>
-      </w:r>
-      <w:r>
-        <w:t xml:space="preserve"> the information</w:t>
-      </w:r>
-      <w:r>
-        <w:t xml:space="preserve"> that is manipulated or added by the references to the Singleton object</w:t>
-      </w:r>
-      <w:r>
-        <w:t xml:space="preserve"> </w:t>
-      </w:r>
-      <w:r>
-        <w:t>is retained</w:t>
-      </w:r>
-      <w:r>
-        <w:t xml:space="preserve"> </w:t>
-      </w:r>
-      <w:r>
-        <w:t xml:space="preserve">in the single object. In </w:t>
-      </w:r>
-      <w:r>
-        <w:t xml:space="preserve">essence, the Singleton pattern uses a single object of a class to hold and use all the information of that class. </w:t>
+        <w:t xml:space="preserve"> all the information that is manipulated or added by the references to the Singleton object is retained in the single object. In essence, the Singleton pattern uses a single object of a class to hold and use all the information of that class. </w:t>
       </w:r>
     </w:p>
     <w:p>
@@ -248,76 +122,7 @@
       </w:r>
       <w:proofErr w:type="gramEnd"/>
       <w:r>
-        <w:t xml:space="preserve"> implement the Singleton pattern in </w:t>
-      </w:r>
-      <w:r>
-        <w:t>S</w:t>
-      </w:r>
-      <w:r>
-        <w:t xml:space="preserve">cheme, one would have to define a Singleton function that acts like a Singleton object in object-oriented programming. In Object-oriented programming, </w:t>
-      </w:r>
-      <w:r>
-        <w:t>the single</w:t>
-      </w:r>
-      <w:r>
-        <w:t xml:space="preserve"> object</w:t>
-      </w:r>
-      <w:r>
-        <w:t xml:space="preserve"> </w:t>
-      </w:r>
-      <w:r>
-        <w:t>is created within the class and declared</w:t>
-      </w:r>
-      <w:r>
-        <w:t xml:space="preserve"> static</w:t>
-      </w:r>
-      <w:r>
-        <w:t xml:space="preserve"> so that it belongs to the class,</w:t>
-      </w:r>
-      <w:r>
-        <w:t xml:space="preserve"> </w:t>
-      </w:r>
-      <w:r>
-        <w:t>instead of instances of th</w:t>
-      </w:r>
-      <w:r>
-        <w:t>at</w:t>
-      </w:r>
-      <w:r>
-        <w:t xml:space="preserve"> class. Furthermore, </w:t>
-      </w:r>
-      <w:r>
-        <w:t>its constructor is</w:t>
-      </w:r>
-      <w:r>
-        <w:t xml:space="preserve"> made</w:t>
-      </w:r>
-      <w:r>
-        <w:t xml:space="preserve"> private so that no othe</w:t>
-      </w:r>
-      <w:r>
-        <w:t xml:space="preserve">r instances </w:t>
-      </w:r>
-      <w:r>
-        <w:t xml:space="preserve">of the class </w:t>
-      </w:r>
-      <w:r>
-        <w:t>could be made</w:t>
-      </w:r>
-      <w:r>
-        <w:t xml:space="preserve">. The </w:t>
-      </w:r>
-      <w:r>
-        <w:t xml:space="preserve">way to retrieve the single object is through the get method which returns the </w:t>
-      </w:r>
-      <w:r>
-        <w:t xml:space="preserve">single </w:t>
-      </w:r>
-      <w:r>
-        <w:t xml:space="preserve">object. </w:t>
-      </w:r>
-      <w:r>
-        <w:t xml:space="preserve"> </w:t>
+        <w:t xml:space="preserve"> implement the Singleton pattern in Scheme, one would have to define a Singleton function that acts like a Singleton object in object-oriented programming. In Object-oriented programming, the single object is created within the class and declared static so that it belongs to the class, instead of instances of that class. Furthermore, its constructor is made private so that no other instances of the class could be made. The way to retrieve the single object is through the get method which returns the single object.  </w:t>
       </w:r>
     </w:p>
     <w:p>
@@ -557,8 +362,6 @@
       </w:pPr>
       <w:r>
         <w:tab/>
-      </w:r>
-      <w:r>
         <w:t xml:space="preserve"> </w:t>
       </w:r>
       <w:proofErr w:type="gramStart"/>
@@ -567,22 +370,7 @@
       </w:r>
       <w:proofErr w:type="gramEnd"/>
       <w:r>
-        <w:t xml:space="preserve"> make a Singleton function</w:t>
-      </w:r>
-      <w:r>
-        <w:t xml:space="preserve"> act</w:t>
-      </w:r>
-      <w:r>
-        <w:t xml:space="preserve"> similar to a Singleton object, w</w:t>
-      </w:r>
-      <w:r>
-        <w:t>e need to first realize some things about Scheme. Since Scheme is a functional programming language, we cannot create new instances of an object</w:t>
-      </w:r>
-      <w:r>
-        <w:t>, let alone create one</w:t>
-      </w:r>
-      <w:r>
-        <w:t xml:space="preserve">. Therefore, the function itself is the only one that exists. The next thing we </w:t>
+        <w:t xml:space="preserve"> make a Singleton function act similar to a Singleton object, we need to first realize some things about Scheme. Since Scheme is a functional programming language, we cannot create new instances of an object, let alone create one. Therefore, the function itself is the only one that exists. The next thing we </w:t>
       </w:r>
       <w:proofErr w:type="gramStart"/>
       <w:r>
@@ -590,22 +378,7 @@
       </w:r>
       <w:proofErr w:type="gramEnd"/>
       <w:r>
-        <w:t xml:space="preserve"> notice is that </w:t>
-      </w:r>
-      <w:r>
-        <w:t>S</w:t>
-      </w:r>
-      <w:r>
-        <w:t xml:space="preserve">cheme is statically scoped, meaning all of the variables </w:t>
-      </w:r>
-      <w:r>
-        <w:t>are defined</w:t>
-      </w:r>
-      <w:r>
-        <w:t xml:space="preserve"> </w:t>
-      </w:r>
-      <w:r>
-        <w:t xml:space="preserve">and </w:t>
+        <w:t xml:space="preserve"> notice is that Scheme is statically scoped, meaning all of the variables are defined and </w:t>
       </w:r>
       <w:proofErr w:type="spellStart"/>
       <w:r>
@@ -613,53 +386,11 @@
       </w:r>
       <w:proofErr w:type="spellEnd"/>
       <w:r>
-        <w:t xml:space="preserve"> </w:t>
-      </w:r>
-      <w:r>
-        <w:t>within the</w:t>
-      </w:r>
-      <w:r>
-        <w:t xml:space="preserve"> block of code that they were created in. </w:t>
-      </w:r>
-      <w:r>
-        <w:t>This</w:t>
-      </w:r>
-      <w:r>
-        <w:t xml:space="preserve"> also</w:t>
-      </w:r>
-      <w:r>
-        <w:t xml:space="preserve"> means that when we are trying to </w:t>
-      </w:r>
-      <w:r>
-        <w:t>rebind</w:t>
-      </w:r>
-      <w:r>
-        <w:t xml:space="preserve"> the value of a variable within a nested function, the </w:t>
-      </w:r>
-      <w:r>
-        <w:t xml:space="preserve">nested </w:t>
+        <w:t xml:space="preserve"> within the block of code that they were created in. This also means that when we are trying to rebind the value of a variable within a nested function, the nested </w:t>
       </w:r>
       <w:r>
         <w:lastRenderedPageBreak/>
-        <w:t xml:space="preserve">name masks the name that appeared in the enclosing scope. </w:t>
-      </w:r>
-      <w:r>
-        <w:t xml:space="preserve"> </w:t>
-      </w:r>
-      <w:r>
-        <w:t>T</w:t>
-      </w:r>
-      <w:r>
-        <w:t>herefore</w:t>
-      </w:r>
-      <w:r>
-        <w:t>,</w:t>
-      </w:r>
-      <w:r>
-        <w:t xml:space="preserve"> the value is not </w:t>
-      </w:r>
-      <w:r>
-        <w:t xml:space="preserve">stored. This is because the value is </w:t>
+        <w:t xml:space="preserve">name masks the name that appeared in the enclosing scope.  Therefore, the value is not stored. This is because the value is </w:t>
       </w:r>
       <w:proofErr w:type="spellStart"/>
       <w:r>
@@ -667,28 +398,15 @@
       </w:r>
       <w:proofErr w:type="spellEnd"/>
       <w:r>
-        <w:t xml:space="preserve"> to the nested scope name, not the enclosing scope name. </w:t>
-      </w:r>
-      <w:r>
-        <w:t>I</w:t>
-      </w:r>
-      <w:r>
-        <w:t>f we want to manipulate the information</w:t>
-      </w:r>
-      <w:r>
-        <w:t xml:space="preserve">, </w:t>
-      </w:r>
-      <w:r>
-        <w:t>we</w:t>
-      </w:r>
-      <w:r>
-        <w:t xml:space="preserve"> fix this issue. We</w:t>
-      </w:r>
-      <w:r>
-        <w:t xml:space="preserve"> must find a way to </w:t>
-      </w:r>
-      <w:r>
-        <w:t>change the field values of the Singleton function while using the nested functions. One way to do this is with the function ‘set!’. ‘</w:t>
+        <w:t xml:space="preserve"> to the nested scope name, not the enclosing scope name. If we want to manipulate the information, we </w:t>
+      </w:r>
+      <w:proofErr w:type="gramStart"/>
+      <w:r>
+        <w:t>have to</w:t>
+      </w:r>
+      <w:proofErr w:type="gramEnd"/>
+      <w:r>
+        <w:t xml:space="preserve"> fix this issue. We must find a way to change the field values of the Singleton function while using the nested functions. One way to do this is with the function ‘set!’. ‘</w:t>
       </w:r>
       <w:proofErr w:type="gramStart"/>
       <w:r>
@@ -696,13 +414,7 @@
       </w:r>
       <w:proofErr w:type="gramEnd"/>
       <w:r>
-        <w:t>!’ allows us to bind a value to a variable</w:t>
-      </w:r>
-      <w:r>
-        <w:t xml:space="preserve"> in the enclosing scope</w:t>
-      </w:r>
-      <w:r>
-        <w:t>.</w:t>
+        <w:t>!’ allows us to bind a value to a variable in the enclosing scope.</w:t>
       </w:r>
     </w:p>
     <w:p>
@@ -711,22 +423,7 @@
         <w:ind w:firstLine="720"/>
       </w:pPr>
       <w:r>
-        <w:t xml:space="preserve"> </w:t>
-      </w:r>
-      <w:r>
-        <w:t>Another thing to note is that Scheme keeps track of the bindings allocated in the scope of a function</w:t>
-      </w:r>
-      <w:r>
-        <w:t>, which</w:t>
-      </w:r>
-      <w:r>
-        <w:t xml:space="preserve"> don’t die until the program terminates. </w:t>
-      </w:r>
-      <w:r>
-        <w:t>Therefore,</w:t>
-      </w:r>
-      <w:r>
-        <w:t xml:space="preserve"> when we call a function, we will have a connection to </w:t>
+        <w:t xml:space="preserve"> Another thing to note is that Scheme keeps track of the bindings allocated in the scope of a function, which don’t die until the program terminates. Therefore, when we call a function, we will have a connection to </w:t>
       </w:r>
       <w:proofErr w:type="gramStart"/>
       <w:r>
@@ -734,64 +431,7 @@
       </w:r>
       <w:proofErr w:type="gramEnd"/>
       <w:r>
-        <w:t xml:space="preserve"> the bindings that were previously in that function. </w:t>
-      </w:r>
-      <w:r>
-        <w:t xml:space="preserve"> </w:t>
-      </w:r>
-      <w:r>
-        <w:t>We</w:t>
-      </w:r>
-      <w:r>
-        <w:t xml:space="preserve"> will</w:t>
-      </w:r>
-      <w:r>
-        <w:t xml:space="preserve"> </w:t>
-      </w:r>
-      <w:r>
-        <w:t>therefore</w:t>
-      </w:r>
-      <w:r>
-        <w:t xml:space="preserve"> define our Singleton function in the same scope as the scope that we will be using it in; this allows us </w:t>
-      </w:r>
-      <w:r>
-        <w:t xml:space="preserve">to </w:t>
-      </w:r>
-      <w:r>
-        <w:t xml:space="preserve">define functions that </w:t>
-      </w:r>
-      <w:r>
-        <w:t xml:space="preserve">can </w:t>
-      </w:r>
-      <w:r>
-        <w:t>reference our Singleton function to manipulate and access its fields and methods</w:t>
-      </w:r>
-      <w:r>
-        <w:t xml:space="preserve"> which makes it</w:t>
-      </w:r>
-      <w:r>
-        <w:t xml:space="preserve"> function </w:t>
-      </w:r>
-      <w:r>
-        <w:t>like global variables and</w:t>
-      </w:r>
-      <w:r>
-        <w:t xml:space="preserve"> global</w:t>
-      </w:r>
-      <w:r>
-        <w:t xml:space="preserve"> functions</w:t>
-      </w:r>
-      <w:r>
-        <w:t xml:space="preserve">.  </w:t>
-      </w:r>
-      <w:r>
-        <w:t>Below is the pseudocode for an example Singleton function</w:t>
-      </w:r>
-      <w:r>
-        <w:t xml:space="preserve"> with comments that describe their scopes and functionality</w:t>
-      </w:r>
-      <w:r>
-        <w:t>.</w:t>
+        <w:t xml:space="preserve"> the bindings that were previously in that function.  We will therefore define our Singleton function in the same scope as the scope that we will be referencing it in; this allows us to define functions that can reference our Singleton function to manipulate and access its fields and methods which makes it function like global variables and global functions.  Below is the pseudocode for an example Singleton function with comments that describe their scopes and functionality.</w:t>
       </w:r>
       <w:r>
         <w:tab/>
@@ -955,10 +595,7 @@
       </w:r>
       <w:proofErr w:type="gramEnd"/>
       <w:r>
-        <w:t xml:space="preserve"> </w:t>
-      </w:r>
-      <w:r>
-        <w:t>(getField1) field1)</w:t>
+        <w:t xml:space="preserve"> (getField1) field1)</w:t>
       </w:r>
     </w:p>
     <w:p>
@@ -988,10 +625,7 @@
         <w:spacing w:after="0" w:line="360" w:lineRule="auto"/>
       </w:pPr>
       <w:r>
-        <w:t xml:space="preserve">              </w:t>
-      </w:r>
-      <w:r>
-        <w:t>(</w:t>
+        <w:t xml:space="preserve">              (</w:t>
       </w:r>
       <w:proofErr w:type="gramStart"/>
       <w:r>
@@ -999,13 +633,7 @@
       </w:r>
       <w:proofErr w:type="gramEnd"/>
       <w:r>
-        <w:t xml:space="preserve"> (getField1) field</w:t>
-      </w:r>
-      <w:r>
-        <w:t>2</w:t>
-      </w:r>
-      <w:r>
-        <w:t>)</w:t>
+        <w:t xml:space="preserve"> (getField1) field2)</w:t>
       </w:r>
     </w:p>
     <w:p>
@@ -1050,24 +678,15 @@
         <w:spacing w:after="0" w:line="360" w:lineRule="auto"/>
       </w:pPr>
       <w:r>
-        <w:t xml:space="preserve">                // </w:t>
-      </w:r>
-      <w:r>
-        <w:t xml:space="preserve">because the field1 </w:t>
-      </w:r>
-      <w:proofErr w:type="gramStart"/>
-      <w:r>
-        <w:t xml:space="preserve">and  </w:t>
-      </w:r>
-      <w:r>
-        <w:t>field</w:t>
-      </w:r>
-      <w:proofErr w:type="gramEnd"/>
-      <w:r>
-        <w:t xml:space="preserve">2 in the  current add function scope are masks. </w:t>
-      </w:r>
-      <w:r>
-        <w:t xml:space="preserve">   </w:t>
+        <w:t xml:space="preserve">                // because the field1 </w:t>
+      </w:r>
+      <w:proofErr w:type="gramStart"/>
+      <w:r>
+        <w:t>and  field</w:t>
+      </w:r>
+      <w:proofErr w:type="gramEnd"/>
+      <w:r>
+        <w:t xml:space="preserve">2 in the  current add function scope are masks.    </w:t>
       </w:r>
     </w:p>
     <w:p>
@@ -1122,14 +741,9 @@
       <w:r>
         <w:t xml:space="preserve">                 (define (method </w:t>
       </w:r>
-      <w:proofErr w:type="spellStart"/>
-      <w:proofErr w:type="gramStart"/>
-      <w:r>
-        <w:t>method</w:t>
-      </w:r>
-      <w:proofErr w:type="spellEnd"/>
-      <w:r>
-        <w:t xml:space="preserve"> .</w:t>
+      <w:proofErr w:type="gramStart"/>
+      <w:r>
+        <w:t>meth .</w:t>
       </w:r>
       <w:proofErr w:type="gramEnd"/>
       <w:r>
@@ -1156,7 +770,7 @@
       </w:r>
       <w:proofErr w:type="gramEnd"/>
       <w:r>
-        <w:t xml:space="preserve"> method</w:t>
+        <w:t xml:space="preserve"> meth</w:t>
       </w:r>
     </w:p>
     <w:p>
@@ -1320,10 +934,7 @@
       </w:r>
       <w:proofErr w:type="spellEnd"/>
       <w:r>
-        <w:t xml:space="preserve"> will have access to the same information</w:t>
-      </w:r>
-      <w:r>
-        <w:t xml:space="preserve">. </w:t>
+        <w:t xml:space="preserve"> will have access to the same information. </w:t>
       </w:r>
     </w:p>
     <w:p>
@@ -1361,10 +972,15 @@
         <w:spacing w:after="0" w:line="360" w:lineRule="auto"/>
       </w:pPr>
       <w:r>
-        <w:t xml:space="preserve">// </w:t>
-      </w:r>
-      <w:r>
-        <w:t>function 1 that references singleton function</w:t>
+        <w:t>// function 1 that references singleton (</w:t>
+      </w:r>
+      <w:proofErr w:type="spellStart"/>
+      <w:r>
+        <w:t>SingleP</w:t>
+      </w:r>
+      <w:proofErr w:type="spellEnd"/>
+      <w:r>
+        <w:t>) function</w:t>
       </w:r>
     </w:p>
     <w:p>
@@ -1391,10 +1007,7 @@
       </w:r>
       <w:proofErr w:type="spellStart"/>
       <w:r>
-        <w:t>Single</w:t>
-      </w:r>
-      <w:r>
-        <w:t>P</w:t>
+        <w:t>SingleP</w:t>
       </w:r>
       <w:proofErr w:type="spellEnd"/>
       <w:r>
@@ -1413,10 +1026,15 @@
         <w:spacing w:after="0" w:line="360" w:lineRule="auto"/>
       </w:pPr>
       <w:r>
-        <w:t xml:space="preserve">// </w:t>
-      </w:r>
-      <w:r>
-        <w:t>function 2 that references singleton function</w:t>
+        <w:t>// function 2 that references singleton (</w:t>
+      </w:r>
+      <w:proofErr w:type="spellStart"/>
+      <w:r>
+        <w:t>SingleP</w:t>
+      </w:r>
+      <w:proofErr w:type="spellEnd"/>
+      <w:r>
+        <w:t>) function</w:t>
       </w:r>
     </w:p>
     <w:p>
@@ -1443,10 +1061,7 @@
       </w:r>
       <w:proofErr w:type="spellStart"/>
       <w:r>
-        <w:t>Single</w:t>
-      </w:r>
-      <w:r>
-        <w:t>P</w:t>
+        <w:t>SingleP</w:t>
       </w:r>
       <w:proofErr w:type="spellEnd"/>
       <w:r>
@@ -1526,10 +1141,7 @@
         <w:spacing w:after="0" w:line="360" w:lineRule="auto"/>
       </w:pPr>
       <w:r>
-        <w:t>//</w:t>
-      </w:r>
-      <w:r>
-        <w:t xml:space="preserve"> adding 20 to field1 and 1 to field2</w:t>
+        <w:t>// adding 20 to field1 and 1 to field2</w:t>
       </w:r>
     </w:p>
     <w:p>
@@ -1601,9 +1213,6 @@
     <w:p>
       <w:pPr>
         <w:pStyle w:val="LO-normal"/>
-        <w:rPr>
-          <w:b/>
-        </w:rPr>
       </w:pPr>
       <w:r>
         <w:rPr>
@@ -1623,6 +1232,79 @@
         <w:t xml:space="preserve"> to “transform” a program (typically to make it faster).  There are quite a few examples of semantic analysis online and in the book.  Study one analysis that falls into the “check” category, and one that falls into the “transform” category.  For each, describe it in detail.  (Note: if possible, please describe analyses that we did not discuss in depth in class; if that’s not possible, please be sure to go into more detail than what we discussed in class.)</w:t>
       </w:r>
     </w:p>
+    <w:p>
+      <w:pPr>
+        <w:pStyle w:val="LO-normal"/>
+        <w:rPr>
+          <w:bCs/>
+        </w:rPr>
+      </w:pPr>
+      <w:r>
+        <w:rPr>
+          <w:bCs/>
+        </w:rPr>
+        <w:tab/>
+        <w:t xml:space="preserve">Semantic analysis that falls into the “check” category prevents errors that pass through the syntactic analysis phase to ensure our program works logically. One example of semantic analysis that falls into the “check” category, is the analysis of performing checks after parsing on things such as visibility modifiers. This is also a static check because it checks for errors during compile time by analyzing the program. For example, in Java there are visibility modifiers such as “public”, “static”, “private”, “protected”, “final”, and “synchronized”. These visibility modifiers cannot repeat, and some with one modifier cannot also be another modifier. For example, a private method cannot also be a public method, and there cannot be a repetition like private </w:t>
+      </w:r>
+      <w:proofErr w:type="spellStart"/>
+      <w:r>
+        <w:rPr>
+          <w:bCs/>
+        </w:rPr>
+        <w:t>private</w:t>
+      </w:r>
+      <w:proofErr w:type="spellEnd"/>
+      <w:r>
+        <w:rPr>
+          <w:bCs/>
+        </w:rPr>
+        <w:t xml:space="preserve"> method. The normal parsing tree may not exactly detect these issues because it is not part of its grammar. To detect these issues, a separate grammar must be made to check after parsing to ensure a properly built data structure. The separate grammar will prevent these visibility modifier issues by checking </w:t>
+      </w:r>
+      <w:proofErr w:type="gramStart"/>
+      <w:r>
+        <w:rPr>
+          <w:bCs/>
+        </w:rPr>
+        <w:t>whether or not</w:t>
+      </w:r>
+      <w:proofErr w:type="gramEnd"/>
+      <w:r>
+        <w:rPr>
+          <w:bCs/>
+        </w:rPr>
+        <w:t xml:space="preserve"> after a visibility modifier, something that is valid follows. If it is not something valid, it would throw an error.  Otherwise, it would function normally. There are many more semantic analysis examples that are like the visibility modifiers that falls into the “check” category. One similar example is detecting types. For example, in Java, declaring a variable “c” with type char and giving it an “int” could still pass through the syntactic analysis phase, but it is the semantic grammar that spots the error at compile time. There are many more examples, but each example of a semantic analysis that falls into the “check’ category is trying to ensure our program works logically. </w:t>
+      </w:r>
+    </w:p>
+    <w:p>
+      <w:pPr>
+        <w:pStyle w:val="LO-normal"/>
+        <w:rPr>
+          <w:bCs/>
+        </w:rPr>
+      </w:pPr>
+      <w:r>
+        <w:rPr>
+          <w:bCs/>
+        </w:rPr>
+        <w:tab/>
+        <w:t xml:space="preserve">A semantic analysis that falls into the “transform “category is usually used to implement a sequence of optimizing transformations on a program to produce a more efficient semantically equivalent program. An example of semantic analysis that falls into the “transform” category is the analysis of optimizing parsing trees by transforming them into AST trees. Given a parsing tree, the parsing tree can be condensed into smaller and simpler parsing trees which are much more efficient to run while having the same semantically equivalent output. To do this, the AST abstracts out certain details and has just enough of the original parsing tree’s information to build a proper data structure with equivalent semantics. It does this by being designed to have certain properties and following certain methods. One method is recognizing redundant non-terminals that lead to a constant. For example, E -&gt;T and T-&gt; 7 which can just be E-&gt;7. Another thing about AST is that it groups inessential delimiters and punctuation, such as parenthesis, that is part of our syntactic grammar which condenses the number of nodes it took up in the original parsing tree. This property can be very helpful as it condenses a very large parsing tree with a bunch of delimiters and punctuation to something much smaller and more efficient that already knows the delimiters and punctuation. Another AST property is containing extra information about the program. This may be helpful for associating information with nodes to provide more efficient information. One example would be storing the position of elements which could help detect where errors occur. Knowing where errors occur could help the compiler print error messages associated with where it occurred. There are many more properties that the AST has and methods that it follows, but it is important to understand how ASTs are designed. Their design is closely linked with the design of a compiler to notice the small details that can be condensed.  Though across almost all of them, they follow a set of important requirements. One of the most important ones is properly storing variable types, location of declaration, order of executable statements. This requirement allows the AST to be a much more condensed version of the original parsing tree and perform operations efficiently because it has access to additional information when performing its operations. </w:t>
+      </w:r>
+      <w:proofErr w:type="gramStart"/>
+      <w:r>
+        <w:rPr>
+          <w:bCs/>
+        </w:rPr>
+        <w:t>AST’s</w:t>
+      </w:r>
+      <w:proofErr w:type="gramEnd"/>
+      <w:r>
+        <w:rPr>
+          <w:bCs/>
+        </w:rPr>
+        <w:t xml:space="preserve"> are a very useful semantic analysis that falls into the “transform” category of its properties because of its ability to condense parsing trees into smaller and more efficient semantically equivalent trees.</w:t>
+      </w:r>
+    </w:p>
+    <w:p/>
     <w:sectPr>
       <w:headerReference w:type="default" r:id="rId7"/>
       <w:pgSz w:w="12240" w:h="15840"/>
@@ -2238,6 +1920,7 @@
   <w:style w:type="character" w:default="1" w:styleId="DefaultParagraphFont">
     <w:name w:val="Default Paragraph Font"/>
     <w:uiPriority w:val="1"/>
+    <w:semiHidden/>
     <w:unhideWhenUsed/>
   </w:style>
   <w:style w:type="table" w:default="1" w:styleId="TableNormal">

</xml_diff>